<commit_message>
se agrega manual de instalación
manual de instalación
</commit_message>
<xml_diff>
--- a/docs/trim9/Documentación APCR/Plan de Control de Calidad APCR.docx
+++ b/docs/trim9/Documentación APCR/Plan de Control de Calidad APCR.docx
@@ -903,28 +903,30 @@
                 <w:sz w:val="20"/>
                 <w:szCs w:val="28"/>
               </w:rPr>
-              <w:t>Juan Camilo Ovalle Cardenas</w:t>
-            </w:r>
-          </w:p>
-          <w:p>
-            <w:pPr>
-              <w:pStyle w:val="TableText"/>
+              <w:t xml:space="preserve">Juan Camilo Ovalle </w:t>
+            </w:r>
+            <w:proofErr w:type="spellStart"/>
+            <w:r>
               <w:rPr>
                 <w:rFonts w:ascii="Century Gothic" w:hAnsi="Century Gothic"/>
                 <w:color w:val="000000" w:themeColor="text1"/>
                 <w:sz w:val="20"/>
                 <w:szCs w:val="28"/>
               </w:rPr>
-            </w:pPr>
-            <w:r>
+              <w:t>Cardenas</w:t>
+            </w:r>
+            <w:proofErr w:type="spellEnd"/>
+          </w:p>
+          <w:p>
+            <w:pPr>
+              <w:pStyle w:val="TableText"/>
               <w:rPr>
                 <w:rFonts w:ascii="Century Gothic" w:hAnsi="Century Gothic"/>
                 <w:color w:val="000000" w:themeColor="text1"/>
                 <w:sz w:val="20"/>
                 <w:szCs w:val="28"/>
               </w:rPr>
-              <w:t>Jerson St</w:t>
-            </w:r>
+            </w:pPr>
             <w:r>
               <w:rPr>
                 <w:rFonts w:ascii="Century Gothic" w:hAnsi="Century Gothic"/>
@@ -932,7 +934,7 @@
                 <w:sz w:val="20"/>
                 <w:szCs w:val="28"/>
               </w:rPr>
-              <w:t>e</w:t>
+              <w:t>Jerson St</w:t>
             </w:r>
             <w:r>
               <w:rPr>
@@ -941,47 +943,96 @@
                 <w:sz w:val="20"/>
                 <w:szCs w:val="28"/>
               </w:rPr>
-              <w:t>ven Uribe Torres</w:t>
-            </w:r>
-          </w:p>
-          <w:p>
-            <w:pPr>
-              <w:pStyle w:val="TableText"/>
+              <w:t>e</w:t>
+            </w:r>
+            <w:r>
               <w:rPr>
                 <w:rFonts w:ascii="Century Gothic" w:hAnsi="Century Gothic"/>
                 <w:color w:val="000000" w:themeColor="text1"/>
                 <w:sz w:val="20"/>
                 <w:szCs w:val="28"/>
               </w:rPr>
-            </w:pPr>
-            <w:r>
+              <w:t>ven Uribe Torres</w:t>
+            </w:r>
+          </w:p>
+          <w:p>
+            <w:pPr>
+              <w:pStyle w:val="TableText"/>
               <w:rPr>
                 <w:rFonts w:ascii="Century Gothic" w:hAnsi="Century Gothic"/>
                 <w:color w:val="000000" w:themeColor="text1"/>
                 <w:sz w:val="20"/>
                 <w:szCs w:val="28"/>
               </w:rPr>
-              <w:t>Andres Flaminio Cubillos Betancourt</w:t>
-            </w:r>
-          </w:p>
-          <w:p>
-            <w:pPr>
-              <w:pStyle w:val="TableText"/>
+            </w:pPr>
+            <w:r>
               <w:rPr>
                 <w:rFonts w:ascii="Century Gothic" w:hAnsi="Century Gothic"/>
                 <w:color w:val="000000" w:themeColor="text1"/>
                 <w:sz w:val="20"/>
                 <w:szCs w:val="28"/>
               </w:rPr>
-            </w:pPr>
-            <w:r>
+              <w:t>Andres Flaminio Cubillos Betancourt</w:t>
+            </w:r>
+          </w:p>
+          <w:p>
+            <w:pPr>
+              <w:pStyle w:val="TableText"/>
               <w:rPr>
                 <w:rFonts w:ascii="Century Gothic" w:hAnsi="Century Gothic"/>
                 <w:color w:val="000000" w:themeColor="text1"/>
                 <w:sz w:val="20"/>
                 <w:szCs w:val="28"/>
               </w:rPr>
-              <w:t>Juan Sebastian Vertel Morales</w:t>
+            </w:pPr>
+            <w:r>
+              <w:rPr>
+                <w:rFonts w:ascii="Century Gothic" w:hAnsi="Century Gothic"/>
+                <w:color w:val="000000" w:themeColor="text1"/>
+                <w:sz w:val="20"/>
+                <w:szCs w:val="28"/>
+              </w:rPr>
+              <w:t xml:space="preserve">Juan </w:t>
+            </w:r>
+            <w:proofErr w:type="spellStart"/>
+            <w:r>
+              <w:rPr>
+                <w:rFonts w:ascii="Century Gothic" w:hAnsi="Century Gothic"/>
+                <w:color w:val="000000" w:themeColor="text1"/>
+                <w:sz w:val="20"/>
+                <w:szCs w:val="28"/>
+              </w:rPr>
+              <w:t>Sebastian</w:t>
+            </w:r>
+            <w:proofErr w:type="spellEnd"/>
+            <w:r>
+              <w:rPr>
+                <w:rFonts w:ascii="Century Gothic" w:hAnsi="Century Gothic"/>
+                <w:color w:val="000000" w:themeColor="text1"/>
+                <w:sz w:val="20"/>
+                <w:szCs w:val="28"/>
+              </w:rPr>
+              <w:t xml:space="preserve"> </w:t>
+            </w:r>
+            <w:proofErr w:type="spellStart"/>
+            <w:r>
+              <w:rPr>
+                <w:rFonts w:ascii="Century Gothic" w:hAnsi="Century Gothic"/>
+                <w:color w:val="000000" w:themeColor="text1"/>
+                <w:sz w:val="20"/>
+                <w:szCs w:val="28"/>
+              </w:rPr>
+              <w:t>Vertel</w:t>
+            </w:r>
+            <w:proofErr w:type="spellEnd"/>
+            <w:r>
+              <w:rPr>
+                <w:rFonts w:ascii="Century Gothic" w:hAnsi="Century Gothic"/>
+                <w:color w:val="000000" w:themeColor="text1"/>
+                <w:sz w:val="20"/>
+                <w:szCs w:val="28"/>
+              </w:rPr>
+              <w:t xml:space="preserve"> Morales</w:t>
             </w:r>
           </w:p>
         </w:tc>
@@ -1417,8 +1468,18 @@
                 <w:color w:val="000000" w:themeColor="text1"/>
                 <w:sz w:val="16"/>
               </w:rPr>
-              <w:t>Sebastián Vertel</w:t>
-            </w:r>
+              <w:t xml:space="preserve">Sebastián </w:t>
+            </w:r>
+            <w:proofErr w:type="spellStart"/>
+            <w:r>
+              <w:rPr>
+                <w:rFonts w:ascii="Century Gothic" w:hAnsi="Century Gothic"/>
+                <w:color w:val="000000" w:themeColor="text1"/>
+                <w:sz w:val="16"/>
+              </w:rPr>
+              <w:t>Vertel</w:t>
+            </w:r>
+            <w:proofErr w:type="spellEnd"/>
           </w:p>
         </w:tc>
       </w:tr>
@@ -1931,7 +1992,25 @@
                 <w:color w:val="000000" w:themeColor="text1"/>
                 <w:sz w:val="16"/>
               </w:rPr>
-              <w:t>Se actualizan los Query de la base de datos</w:t>
+              <w:t xml:space="preserve">Se actualizan los </w:t>
+            </w:r>
+            <w:proofErr w:type="spellStart"/>
+            <w:r>
+              <w:rPr>
+                <w:rFonts w:ascii="Century Gothic" w:hAnsi="Century Gothic"/>
+                <w:color w:val="000000" w:themeColor="text1"/>
+                <w:sz w:val="16"/>
+              </w:rPr>
+              <w:t>Query</w:t>
+            </w:r>
+            <w:proofErr w:type="spellEnd"/>
+            <w:r>
+              <w:rPr>
+                <w:rFonts w:ascii="Century Gothic" w:hAnsi="Century Gothic"/>
+                <w:color w:val="000000" w:themeColor="text1"/>
+                <w:sz w:val="16"/>
+              </w:rPr>
+              <w:t xml:space="preserve"> de la base de datos</w:t>
             </w:r>
           </w:p>
         </w:tc>
@@ -1955,14 +2034,34 @@
                 <w:sz w:val="16"/>
               </w:rPr>
             </w:pPr>
-            <w:r>
-              <w:rPr>
-                <w:rFonts w:ascii="Century Gothic" w:hAnsi="Century Gothic"/>
-                <w:color w:val="000000" w:themeColor="text1"/>
-                <w:sz w:val="16"/>
-              </w:rPr>
-              <w:t>Sebastian Vertel</w:t>
-            </w:r>
+            <w:proofErr w:type="spellStart"/>
+            <w:r>
+              <w:rPr>
+                <w:rFonts w:ascii="Century Gothic" w:hAnsi="Century Gothic"/>
+                <w:color w:val="000000" w:themeColor="text1"/>
+                <w:sz w:val="16"/>
+              </w:rPr>
+              <w:t>Sebastian</w:t>
+            </w:r>
+            <w:proofErr w:type="spellEnd"/>
+            <w:r>
+              <w:rPr>
+                <w:rFonts w:ascii="Century Gothic" w:hAnsi="Century Gothic"/>
+                <w:color w:val="000000" w:themeColor="text1"/>
+                <w:sz w:val="16"/>
+              </w:rPr>
+              <w:t xml:space="preserve"> </w:t>
+            </w:r>
+            <w:proofErr w:type="spellStart"/>
+            <w:r>
+              <w:rPr>
+                <w:rFonts w:ascii="Century Gothic" w:hAnsi="Century Gothic"/>
+                <w:color w:val="000000" w:themeColor="text1"/>
+                <w:sz w:val="16"/>
+              </w:rPr>
+              <w:t>Vertel</w:t>
+            </w:r>
+            <w:proofErr w:type="spellEnd"/>
           </w:p>
         </w:tc>
       </w:tr>
@@ -2207,14 +2306,34 @@
                 <w:sz w:val="16"/>
               </w:rPr>
             </w:pPr>
-            <w:r>
-              <w:rPr>
-                <w:rFonts w:ascii="Century Gothic" w:hAnsi="Century Gothic"/>
-                <w:color w:val="000000" w:themeColor="text1"/>
-                <w:sz w:val="16"/>
-              </w:rPr>
-              <w:t>Sebastian Vertel</w:t>
-            </w:r>
+            <w:proofErr w:type="spellStart"/>
+            <w:r>
+              <w:rPr>
+                <w:rFonts w:ascii="Century Gothic" w:hAnsi="Century Gothic"/>
+                <w:color w:val="000000" w:themeColor="text1"/>
+                <w:sz w:val="16"/>
+              </w:rPr>
+              <w:t>Sebastian</w:t>
+            </w:r>
+            <w:proofErr w:type="spellEnd"/>
+            <w:r>
+              <w:rPr>
+                <w:rFonts w:ascii="Century Gothic" w:hAnsi="Century Gothic"/>
+                <w:color w:val="000000" w:themeColor="text1"/>
+                <w:sz w:val="16"/>
+              </w:rPr>
+              <w:t xml:space="preserve"> </w:t>
+            </w:r>
+            <w:proofErr w:type="spellStart"/>
+            <w:r>
+              <w:rPr>
+                <w:rFonts w:ascii="Century Gothic" w:hAnsi="Century Gothic"/>
+                <w:color w:val="000000" w:themeColor="text1"/>
+                <w:sz w:val="16"/>
+              </w:rPr>
+              <w:t>Vertel</w:t>
+            </w:r>
+            <w:proofErr w:type="spellEnd"/>
           </w:p>
         </w:tc>
       </w:tr>
@@ -2736,7 +2855,16 @@
                 <w:color w:val="000000" w:themeColor="text1"/>
                 <w:sz w:val="16"/>
               </w:rPr>
-              <w:t>Actualización CRU</w:t>
+              <w:t xml:space="preserve">Actualización </w:t>
+            </w:r>
+            <w:proofErr w:type="spellStart"/>
+            <w:r>
+              <w:rPr>
+                <w:rFonts w:ascii="Century Gothic" w:hAnsi="Century Gothic"/>
+                <w:color w:val="000000" w:themeColor="text1"/>
+                <w:sz w:val="16"/>
+              </w:rPr>
+              <w:t>CRU</w:t>
             </w:r>
             <w:r>
               <w:rPr>
@@ -2746,6 +2874,7 @@
               </w:rPr>
               <w:t>Md</w:t>
             </w:r>
+            <w:proofErr w:type="spellEnd"/>
             <w:r>
               <w:rPr>
                 <w:rFonts w:ascii="Century Gothic" w:hAnsi="Century Gothic"/>
@@ -2776,14 +2905,34 @@
                 <w:sz w:val="16"/>
               </w:rPr>
             </w:pPr>
-            <w:r>
-              <w:rPr>
-                <w:rFonts w:ascii="Century Gothic" w:hAnsi="Century Gothic"/>
-                <w:color w:val="000000" w:themeColor="text1"/>
-                <w:sz w:val="16"/>
-              </w:rPr>
-              <w:t>Sebastian Vertel</w:t>
-            </w:r>
+            <w:proofErr w:type="spellStart"/>
+            <w:r>
+              <w:rPr>
+                <w:rFonts w:ascii="Century Gothic" w:hAnsi="Century Gothic"/>
+                <w:color w:val="000000" w:themeColor="text1"/>
+                <w:sz w:val="16"/>
+              </w:rPr>
+              <w:t>Sebastian</w:t>
+            </w:r>
+            <w:proofErr w:type="spellEnd"/>
+            <w:r>
+              <w:rPr>
+                <w:rFonts w:ascii="Century Gothic" w:hAnsi="Century Gothic"/>
+                <w:color w:val="000000" w:themeColor="text1"/>
+                <w:sz w:val="16"/>
+              </w:rPr>
+              <w:t xml:space="preserve"> </w:t>
+            </w:r>
+            <w:proofErr w:type="spellStart"/>
+            <w:r>
+              <w:rPr>
+                <w:rFonts w:ascii="Century Gothic" w:hAnsi="Century Gothic"/>
+                <w:color w:val="000000" w:themeColor="text1"/>
+                <w:sz w:val="16"/>
+              </w:rPr>
+              <w:t>Vertel</w:t>
+            </w:r>
+            <w:proofErr w:type="spellEnd"/>
           </w:p>
         </w:tc>
       </w:tr>
@@ -3028,7 +3177,25 @@
                 <w:color w:val="000000" w:themeColor="text1"/>
                 <w:sz w:val="16"/>
               </w:rPr>
-              <w:t>Creación Api Rest, c</w:t>
+              <w:t xml:space="preserve">Creación Api </w:t>
+            </w:r>
+            <w:proofErr w:type="spellStart"/>
+            <w:r>
+              <w:rPr>
+                <w:rFonts w:ascii="Century Gothic" w:hAnsi="Century Gothic"/>
+                <w:color w:val="000000" w:themeColor="text1"/>
+                <w:sz w:val="16"/>
+              </w:rPr>
+              <w:t>Rest</w:t>
+            </w:r>
+            <w:proofErr w:type="spellEnd"/>
+            <w:r>
+              <w:rPr>
+                <w:rFonts w:ascii="Century Gothic" w:hAnsi="Century Gothic"/>
+                <w:color w:val="000000" w:themeColor="text1"/>
+                <w:sz w:val="16"/>
+              </w:rPr>
+              <w:t>, c</w:t>
             </w:r>
             <w:r>
               <w:rPr>
@@ -3046,6 +3213,7 @@
               </w:rPr>
               <w:t xml:space="preserve">, </w:t>
             </w:r>
+            <w:proofErr w:type="spellStart"/>
             <w:r>
               <w:rPr>
                 <w:rFonts w:ascii="Century Gothic" w:hAnsi="Century Gothic"/>
@@ -3054,6 +3222,7 @@
               </w:rPr>
               <w:t>login</w:t>
             </w:r>
+            <w:proofErr w:type="spellEnd"/>
           </w:p>
         </w:tc>
         <w:tc>
@@ -3186,8 +3355,27 @@
                 <w:color w:val="000000" w:themeColor="text1"/>
                 <w:sz w:val="16"/>
               </w:rPr>
-              <w:t xml:space="preserve">Consumo de Api Rest, </w:t>
-            </w:r>
+              <w:t xml:space="preserve">Consumo de Api </w:t>
+            </w:r>
+            <w:proofErr w:type="spellStart"/>
+            <w:r>
+              <w:rPr>
+                <w:rFonts w:ascii="Century Gothic" w:hAnsi="Century Gothic"/>
+                <w:color w:val="000000" w:themeColor="text1"/>
+                <w:sz w:val="16"/>
+              </w:rPr>
+              <w:t>Rest</w:t>
+            </w:r>
+            <w:proofErr w:type="spellEnd"/>
+            <w:r>
+              <w:rPr>
+                <w:rFonts w:ascii="Century Gothic" w:hAnsi="Century Gothic"/>
+                <w:color w:val="000000" w:themeColor="text1"/>
+                <w:sz w:val="16"/>
+              </w:rPr>
+              <w:t xml:space="preserve">, </w:t>
+            </w:r>
+            <w:proofErr w:type="spellStart"/>
             <w:r>
               <w:rPr>
                 <w:rFonts w:ascii="Century Gothic" w:hAnsi="Century Gothic"/>
@@ -3196,6 +3384,7 @@
               </w:rPr>
               <w:t>delete</w:t>
             </w:r>
+            <w:proofErr w:type="spellEnd"/>
           </w:p>
         </w:tc>
         <w:tc>
@@ -3320,8 +3509,27 @@
                 <w:color w:val="000000" w:themeColor="text1"/>
                 <w:sz w:val="16"/>
               </w:rPr>
-              <w:t xml:space="preserve">Consumo de Api Rest, </w:t>
-            </w:r>
+              <w:t xml:space="preserve">Consumo de Api </w:t>
+            </w:r>
+            <w:proofErr w:type="spellStart"/>
+            <w:r>
+              <w:rPr>
+                <w:rFonts w:ascii="Century Gothic" w:hAnsi="Century Gothic"/>
+                <w:color w:val="000000" w:themeColor="text1"/>
+                <w:sz w:val="16"/>
+              </w:rPr>
+              <w:t>Rest</w:t>
+            </w:r>
+            <w:proofErr w:type="spellEnd"/>
+            <w:r>
+              <w:rPr>
+                <w:rFonts w:ascii="Century Gothic" w:hAnsi="Century Gothic"/>
+                <w:color w:val="000000" w:themeColor="text1"/>
+                <w:sz w:val="16"/>
+              </w:rPr>
+              <w:t xml:space="preserve">, </w:t>
+            </w:r>
+            <w:proofErr w:type="spellStart"/>
             <w:r>
               <w:rPr>
                 <w:rFonts w:ascii="Century Gothic" w:hAnsi="Century Gothic"/>
@@ -3338,6 +3546,7 @@
               </w:rPr>
               <w:t>ister</w:t>
             </w:r>
+            <w:proofErr w:type="spellEnd"/>
           </w:p>
         </w:tc>
         <w:tc>
@@ -3360,14 +3569,34 @@
                 <w:sz w:val="16"/>
               </w:rPr>
             </w:pPr>
-            <w:r>
-              <w:rPr>
-                <w:rFonts w:ascii="Century Gothic" w:hAnsi="Century Gothic"/>
-                <w:color w:val="000000" w:themeColor="text1"/>
-                <w:sz w:val="16"/>
-              </w:rPr>
-              <w:t>Sebastian Vertel</w:t>
-            </w:r>
+            <w:proofErr w:type="spellStart"/>
+            <w:r>
+              <w:rPr>
+                <w:rFonts w:ascii="Century Gothic" w:hAnsi="Century Gothic"/>
+                <w:color w:val="000000" w:themeColor="text1"/>
+                <w:sz w:val="16"/>
+              </w:rPr>
+              <w:t>Sebastian</w:t>
+            </w:r>
+            <w:proofErr w:type="spellEnd"/>
+            <w:r>
+              <w:rPr>
+                <w:rFonts w:ascii="Century Gothic" w:hAnsi="Century Gothic"/>
+                <w:color w:val="000000" w:themeColor="text1"/>
+                <w:sz w:val="16"/>
+              </w:rPr>
+              <w:t xml:space="preserve"> </w:t>
+            </w:r>
+            <w:proofErr w:type="spellStart"/>
+            <w:r>
+              <w:rPr>
+                <w:rFonts w:ascii="Century Gothic" w:hAnsi="Century Gothic"/>
+                <w:color w:val="000000" w:themeColor="text1"/>
+                <w:sz w:val="16"/>
+              </w:rPr>
+              <w:t>Vertel</w:t>
+            </w:r>
+            <w:proofErr w:type="spellEnd"/>
           </w:p>
         </w:tc>
       </w:tr>
@@ -3462,8 +3691,27 @@
                 <w:color w:val="000000" w:themeColor="text1"/>
                 <w:sz w:val="16"/>
               </w:rPr>
-              <w:t xml:space="preserve">Consumo de Api Rest, </w:t>
-            </w:r>
+              <w:t xml:space="preserve">Consumo de Api </w:t>
+            </w:r>
+            <w:proofErr w:type="spellStart"/>
+            <w:r>
+              <w:rPr>
+                <w:rFonts w:ascii="Century Gothic" w:hAnsi="Century Gothic"/>
+                <w:color w:val="000000" w:themeColor="text1"/>
+                <w:sz w:val="16"/>
+              </w:rPr>
+              <w:t>Rest</w:t>
+            </w:r>
+            <w:proofErr w:type="spellEnd"/>
+            <w:r>
+              <w:rPr>
+                <w:rFonts w:ascii="Century Gothic" w:hAnsi="Century Gothic"/>
+                <w:color w:val="000000" w:themeColor="text1"/>
+                <w:sz w:val="16"/>
+              </w:rPr>
+              <w:t xml:space="preserve">, </w:t>
+            </w:r>
+            <w:proofErr w:type="spellStart"/>
             <w:r>
               <w:rPr>
                 <w:rFonts w:ascii="Century Gothic" w:hAnsi="Century Gothic"/>
@@ -3472,6 +3720,7 @@
               </w:rPr>
               <w:t>update_parqueadero</w:t>
             </w:r>
+            <w:proofErr w:type="spellEnd"/>
           </w:p>
         </w:tc>
         <w:tc>
@@ -3612,7 +3861,43 @@
                 <w:color w:val="000000" w:themeColor="text1"/>
                 <w:sz w:val="16"/>
               </w:rPr>
-              <w:t>n Api Rest, update parqueadero</w:t>
+              <w:t xml:space="preserve">n Api </w:t>
+            </w:r>
+            <w:proofErr w:type="spellStart"/>
+            <w:r>
+              <w:rPr>
+                <w:rFonts w:ascii="Century Gothic" w:hAnsi="Century Gothic"/>
+                <w:color w:val="000000" w:themeColor="text1"/>
+                <w:sz w:val="16"/>
+              </w:rPr>
+              <w:t>Rest</w:t>
+            </w:r>
+            <w:proofErr w:type="spellEnd"/>
+            <w:r>
+              <w:rPr>
+                <w:rFonts w:ascii="Century Gothic" w:hAnsi="Century Gothic"/>
+                <w:color w:val="000000" w:themeColor="text1"/>
+                <w:sz w:val="16"/>
+              </w:rPr>
+              <w:t xml:space="preserve">, </w:t>
+            </w:r>
+            <w:proofErr w:type="spellStart"/>
+            <w:r>
+              <w:rPr>
+                <w:rFonts w:ascii="Century Gothic" w:hAnsi="Century Gothic"/>
+                <w:color w:val="000000" w:themeColor="text1"/>
+                <w:sz w:val="16"/>
+              </w:rPr>
+              <w:t>update</w:t>
+            </w:r>
+            <w:proofErr w:type="spellEnd"/>
+            <w:r>
+              <w:rPr>
+                <w:rFonts w:ascii="Century Gothic" w:hAnsi="Century Gothic"/>
+                <w:color w:val="000000" w:themeColor="text1"/>
+                <w:sz w:val="16"/>
+              </w:rPr>
+              <w:t xml:space="preserve"> parqueadero</w:t>
             </w:r>
           </w:p>
         </w:tc>
@@ -3746,8 +4031,18 @@
                 <w:color w:val="000000" w:themeColor="text1"/>
                 <w:sz w:val="16"/>
               </w:rPr>
-              <w:t>ón APCR y Api Rest</w:t>
-            </w:r>
+              <w:t xml:space="preserve">ón APCR y Api </w:t>
+            </w:r>
+            <w:proofErr w:type="spellStart"/>
+            <w:r>
+              <w:rPr>
+                <w:rFonts w:ascii="Century Gothic" w:hAnsi="Century Gothic"/>
+                <w:color w:val="000000" w:themeColor="text1"/>
+                <w:sz w:val="16"/>
+              </w:rPr>
+              <w:t>Rest</w:t>
+            </w:r>
+            <w:proofErr w:type="spellEnd"/>
           </w:p>
         </w:tc>
         <w:tc>
@@ -3888,8 +4183,54 @@
                 <w:color w:val="000000" w:themeColor="text1"/>
                 <w:sz w:val="16"/>
               </w:rPr>
-              <w:t xml:space="preserve"> end point Api Rest</w:t>
-            </w:r>
+              <w:t xml:space="preserve"> </w:t>
+            </w:r>
+            <w:proofErr w:type="spellStart"/>
+            <w:r>
+              <w:rPr>
+                <w:rFonts w:ascii="Century Gothic" w:hAnsi="Century Gothic"/>
+                <w:color w:val="000000" w:themeColor="text1"/>
+                <w:sz w:val="16"/>
+              </w:rPr>
+              <w:t>end</w:t>
+            </w:r>
+            <w:proofErr w:type="spellEnd"/>
+            <w:r>
+              <w:rPr>
+                <w:rFonts w:ascii="Century Gothic" w:hAnsi="Century Gothic"/>
+                <w:color w:val="000000" w:themeColor="text1"/>
+                <w:sz w:val="16"/>
+              </w:rPr>
+              <w:t xml:space="preserve"> </w:t>
+            </w:r>
+            <w:proofErr w:type="spellStart"/>
+            <w:r>
+              <w:rPr>
+                <w:rFonts w:ascii="Century Gothic" w:hAnsi="Century Gothic"/>
+                <w:color w:val="000000" w:themeColor="text1"/>
+                <w:sz w:val="16"/>
+              </w:rPr>
+              <w:t>point</w:t>
+            </w:r>
+            <w:proofErr w:type="spellEnd"/>
+            <w:r>
+              <w:rPr>
+                <w:rFonts w:ascii="Century Gothic" w:hAnsi="Century Gothic"/>
+                <w:color w:val="000000" w:themeColor="text1"/>
+                <w:sz w:val="16"/>
+              </w:rPr>
+              <w:t xml:space="preserve"> Api </w:t>
+            </w:r>
+            <w:proofErr w:type="spellStart"/>
+            <w:r>
+              <w:rPr>
+                <w:rFonts w:ascii="Century Gothic" w:hAnsi="Century Gothic"/>
+                <w:color w:val="000000" w:themeColor="text1"/>
+                <w:sz w:val="16"/>
+              </w:rPr>
+              <w:t>Rest</w:t>
+            </w:r>
+            <w:proofErr w:type="spellEnd"/>
           </w:p>
         </w:tc>
         <w:tc>
@@ -4022,7 +4363,25 @@
                 <w:color w:val="000000" w:themeColor="text1"/>
                 <w:sz w:val="16"/>
               </w:rPr>
-              <w:t>Creación APP Movil, consumo de Api</w:t>
+              <w:t xml:space="preserve">Creación APP </w:t>
+            </w:r>
+            <w:proofErr w:type="spellStart"/>
+            <w:r>
+              <w:rPr>
+                <w:rFonts w:ascii="Century Gothic" w:hAnsi="Century Gothic"/>
+                <w:color w:val="000000" w:themeColor="text1"/>
+                <w:sz w:val="16"/>
+              </w:rPr>
+              <w:t>Movil</w:t>
+            </w:r>
+            <w:proofErr w:type="spellEnd"/>
+            <w:r>
+              <w:rPr>
+                <w:rFonts w:ascii="Century Gothic" w:hAnsi="Century Gothic"/>
+                <w:color w:val="000000" w:themeColor="text1"/>
+                <w:sz w:val="16"/>
+              </w:rPr>
+              <w:t>, consumo de Api</w:t>
             </w:r>
           </w:p>
         </w:tc>
@@ -4587,34 +4946,76 @@
                 <w:lang w:val="es-MX"/>
               </w:rPr>
             </w:pPr>
-            <w:r>
-              <w:rPr>
-                <w:sz w:val="24"/>
-                <w:lang w:val="es-MX"/>
-              </w:rPr>
-              <w:t>Developer front end</w:t>
-            </w:r>
-          </w:p>
-        </w:tc>
-        <w:tc>
-          <w:tcPr>
-            <w:tcW w:w="2207" w:type="dxa"/>
-          </w:tcPr>
-          <w:p>
-            <w:pPr>
-              <w:pStyle w:val="Sinespaciado"/>
-              <w:jc w:val="both"/>
-              <w:rPr>
-                <w:sz w:val="24"/>
-                <w:lang w:val="es-MX"/>
-              </w:rPr>
-            </w:pPr>
-            <w:r>
-              <w:rPr>
-                <w:sz w:val="24"/>
-                <w:lang w:val="es-MX"/>
-              </w:rPr>
-              <w:t>Juan Seba</w:t>
+            <w:proofErr w:type="spellStart"/>
+            <w:r>
+              <w:rPr>
+                <w:sz w:val="24"/>
+                <w:lang w:val="es-MX"/>
+              </w:rPr>
+              <w:t>Developer</w:t>
+            </w:r>
+            <w:proofErr w:type="spellEnd"/>
+            <w:r>
+              <w:rPr>
+                <w:sz w:val="24"/>
+                <w:lang w:val="es-MX"/>
+              </w:rPr>
+              <w:t xml:space="preserve"> </w:t>
+            </w:r>
+            <w:proofErr w:type="spellStart"/>
+            <w:r>
+              <w:rPr>
+                <w:sz w:val="24"/>
+                <w:lang w:val="es-MX"/>
+              </w:rPr>
+              <w:t>front</w:t>
+            </w:r>
+            <w:proofErr w:type="spellEnd"/>
+            <w:r>
+              <w:rPr>
+                <w:sz w:val="24"/>
+                <w:lang w:val="es-MX"/>
+              </w:rPr>
+              <w:t xml:space="preserve"> </w:t>
+            </w:r>
+            <w:proofErr w:type="spellStart"/>
+            <w:r>
+              <w:rPr>
+                <w:sz w:val="24"/>
+                <w:lang w:val="es-MX"/>
+              </w:rPr>
+              <w:t>end</w:t>
+            </w:r>
+            <w:proofErr w:type="spellEnd"/>
+          </w:p>
+        </w:tc>
+        <w:tc>
+          <w:tcPr>
+            <w:tcW w:w="2207" w:type="dxa"/>
+          </w:tcPr>
+          <w:p>
+            <w:pPr>
+              <w:pStyle w:val="Sinespaciado"/>
+              <w:jc w:val="both"/>
+              <w:rPr>
+                <w:sz w:val="24"/>
+                <w:lang w:val="es-MX"/>
+              </w:rPr>
+            </w:pPr>
+            <w:r>
+              <w:rPr>
+                <w:sz w:val="24"/>
+                <w:lang w:val="es-MX"/>
+              </w:rPr>
+              <w:t xml:space="preserve">Juan </w:t>
+            </w:r>
+            <w:proofErr w:type="spellStart"/>
+            <w:r>
+              <w:rPr>
+                <w:sz w:val="24"/>
+                <w:lang w:val="es-MX"/>
+              </w:rPr>
+              <w:t>Seba</w:t>
             </w:r>
             <w:r>
               <w:rPr>
@@ -4628,7 +5029,31 @@
                 <w:sz w:val="24"/>
                 <w:lang w:val="es-MX"/>
               </w:rPr>
-              <w:t>tian Vertel Morales</w:t>
+              <w:t>tian</w:t>
+            </w:r>
+            <w:proofErr w:type="spellEnd"/>
+            <w:r>
+              <w:rPr>
+                <w:sz w:val="24"/>
+                <w:lang w:val="es-MX"/>
+              </w:rPr>
+              <w:t xml:space="preserve"> </w:t>
+            </w:r>
+            <w:proofErr w:type="spellStart"/>
+            <w:r>
+              <w:rPr>
+                <w:sz w:val="24"/>
+                <w:lang w:val="es-MX"/>
+              </w:rPr>
+              <w:t>Vertel</w:t>
+            </w:r>
+            <w:proofErr w:type="spellEnd"/>
+            <w:r>
+              <w:rPr>
+                <w:sz w:val="24"/>
+                <w:lang w:val="es-MX"/>
+              </w:rPr>
+              <w:t xml:space="preserve"> Morales</w:t>
             </w:r>
           </w:p>
         </w:tc>
@@ -4650,8 +5075,17 @@
                 <w:sz w:val="24"/>
                 <w:lang w:val="es-MX"/>
               </w:rPr>
-              <w:t>Juan Vertel</w:t>
-            </w:r>
+              <w:t xml:space="preserve">Juan </w:t>
+            </w:r>
+            <w:proofErr w:type="spellStart"/>
+            <w:r>
+              <w:rPr>
+                <w:sz w:val="24"/>
+                <w:lang w:val="es-MX"/>
+              </w:rPr>
+              <w:t>Vertel</w:t>
+            </w:r>
+            <w:proofErr w:type="spellEnd"/>
           </w:p>
         </w:tc>
         <w:tc>
@@ -4785,35 +5219,78 @@
                 <w:lang w:val="es-MX"/>
               </w:rPr>
             </w:pPr>
-            <w:r>
-              <w:rPr>
-                <w:sz w:val="24"/>
-                <w:lang w:val="es-MX"/>
-              </w:rPr>
-              <w:t>Developer front end</w:t>
-            </w:r>
-          </w:p>
-        </w:tc>
-        <w:tc>
-          <w:tcPr>
-            <w:tcW w:w="2207" w:type="dxa"/>
-          </w:tcPr>
-          <w:p>
-            <w:pPr>
-              <w:pStyle w:val="Sinespaciado"/>
-              <w:jc w:val="both"/>
-              <w:rPr>
-                <w:sz w:val="24"/>
-                <w:lang w:val="es-MX"/>
-              </w:rPr>
-            </w:pPr>
-            <w:r>
-              <w:rPr>
-                <w:sz w:val="24"/>
-                <w:lang w:val="es-MX"/>
-              </w:rPr>
-              <w:t>Juan Camilo Ovalle Cardenas</w:t>
-            </w:r>
+            <w:proofErr w:type="spellStart"/>
+            <w:r>
+              <w:rPr>
+                <w:sz w:val="24"/>
+                <w:lang w:val="es-MX"/>
+              </w:rPr>
+              <w:t>Developer</w:t>
+            </w:r>
+            <w:proofErr w:type="spellEnd"/>
+            <w:r>
+              <w:rPr>
+                <w:sz w:val="24"/>
+                <w:lang w:val="es-MX"/>
+              </w:rPr>
+              <w:t xml:space="preserve"> </w:t>
+            </w:r>
+            <w:proofErr w:type="spellStart"/>
+            <w:r>
+              <w:rPr>
+                <w:sz w:val="24"/>
+                <w:lang w:val="es-MX"/>
+              </w:rPr>
+              <w:t>front</w:t>
+            </w:r>
+            <w:proofErr w:type="spellEnd"/>
+            <w:r>
+              <w:rPr>
+                <w:sz w:val="24"/>
+                <w:lang w:val="es-MX"/>
+              </w:rPr>
+              <w:t xml:space="preserve"> </w:t>
+            </w:r>
+            <w:proofErr w:type="spellStart"/>
+            <w:r>
+              <w:rPr>
+                <w:sz w:val="24"/>
+                <w:lang w:val="es-MX"/>
+              </w:rPr>
+              <w:t>end</w:t>
+            </w:r>
+            <w:proofErr w:type="spellEnd"/>
+          </w:p>
+        </w:tc>
+        <w:tc>
+          <w:tcPr>
+            <w:tcW w:w="2207" w:type="dxa"/>
+          </w:tcPr>
+          <w:p>
+            <w:pPr>
+              <w:pStyle w:val="Sinespaciado"/>
+              <w:jc w:val="both"/>
+              <w:rPr>
+                <w:sz w:val="24"/>
+                <w:lang w:val="es-MX"/>
+              </w:rPr>
+            </w:pPr>
+            <w:r>
+              <w:rPr>
+                <w:sz w:val="24"/>
+                <w:lang w:val="es-MX"/>
+              </w:rPr>
+              <w:t xml:space="preserve">Juan Camilo Ovalle </w:t>
+            </w:r>
+            <w:proofErr w:type="spellStart"/>
+            <w:r>
+              <w:rPr>
+                <w:sz w:val="24"/>
+                <w:lang w:val="es-MX"/>
+              </w:rPr>
+              <w:t>Cardenas</w:t>
+            </w:r>
+            <w:proofErr w:type="spellEnd"/>
           </w:p>
         </w:tc>
         <w:tc>
@@ -4870,34 +5347,68 @@
                 <w:lang w:val="es-MX"/>
               </w:rPr>
             </w:pPr>
-            <w:r>
-              <w:rPr>
-                <w:sz w:val="24"/>
-                <w:lang w:val="es-MX"/>
-              </w:rPr>
-              <w:t>Developer back end</w:t>
-            </w:r>
-          </w:p>
-        </w:tc>
-        <w:tc>
-          <w:tcPr>
-            <w:tcW w:w="2207" w:type="dxa"/>
-          </w:tcPr>
-          <w:p>
-            <w:pPr>
-              <w:pStyle w:val="Sinespaciado"/>
-              <w:jc w:val="both"/>
-              <w:rPr>
-                <w:sz w:val="24"/>
-                <w:lang w:val="es-MX"/>
-              </w:rPr>
-            </w:pPr>
-            <w:r>
-              <w:rPr>
-                <w:sz w:val="24"/>
-                <w:lang w:val="es-MX"/>
-              </w:rPr>
-              <w:t>Jerson Stiven Uribe Torres</w:t>
+            <w:proofErr w:type="spellStart"/>
+            <w:r>
+              <w:rPr>
+                <w:sz w:val="24"/>
+                <w:lang w:val="es-MX"/>
+              </w:rPr>
+              <w:t>Developer</w:t>
+            </w:r>
+            <w:proofErr w:type="spellEnd"/>
+            <w:r>
+              <w:rPr>
+                <w:sz w:val="24"/>
+                <w:lang w:val="es-MX"/>
+              </w:rPr>
+              <w:t xml:space="preserve"> back </w:t>
+            </w:r>
+            <w:proofErr w:type="spellStart"/>
+            <w:r>
+              <w:rPr>
+                <w:sz w:val="24"/>
+                <w:lang w:val="es-MX"/>
+              </w:rPr>
+              <w:t>end</w:t>
+            </w:r>
+            <w:proofErr w:type="spellEnd"/>
+          </w:p>
+        </w:tc>
+        <w:tc>
+          <w:tcPr>
+            <w:tcW w:w="2207" w:type="dxa"/>
+          </w:tcPr>
+          <w:p>
+            <w:pPr>
+              <w:pStyle w:val="Sinespaciado"/>
+              <w:jc w:val="both"/>
+              <w:rPr>
+                <w:sz w:val="24"/>
+                <w:lang w:val="es-MX"/>
+              </w:rPr>
+            </w:pPr>
+            <w:r>
+              <w:rPr>
+                <w:sz w:val="24"/>
+                <w:lang w:val="es-MX"/>
+              </w:rPr>
+              <w:t xml:space="preserve">Jerson </w:t>
+            </w:r>
+            <w:proofErr w:type="spellStart"/>
+            <w:r>
+              <w:rPr>
+                <w:sz w:val="24"/>
+                <w:lang w:val="es-MX"/>
+              </w:rPr>
+              <w:t>Stiven</w:t>
+            </w:r>
+            <w:proofErr w:type="spellEnd"/>
+            <w:r>
+              <w:rPr>
+                <w:sz w:val="24"/>
+                <w:lang w:val="es-MX"/>
+              </w:rPr>
+              <w:t xml:space="preserve"> Uribe Torres</w:t>
             </w:r>
           </w:p>
         </w:tc>
@@ -4955,13 +5466,31 @@
                 <w:lang w:val="es-MX"/>
               </w:rPr>
             </w:pPr>
-            <w:r>
-              <w:rPr>
-                <w:sz w:val="24"/>
-                <w:lang w:val="es-MX"/>
-              </w:rPr>
-              <w:t>Developer back end</w:t>
-            </w:r>
+            <w:proofErr w:type="spellStart"/>
+            <w:r>
+              <w:rPr>
+                <w:sz w:val="24"/>
+                <w:lang w:val="es-MX"/>
+              </w:rPr>
+              <w:t>Developer</w:t>
+            </w:r>
+            <w:proofErr w:type="spellEnd"/>
+            <w:r>
+              <w:rPr>
+                <w:sz w:val="24"/>
+                <w:lang w:val="es-MX"/>
+              </w:rPr>
+              <w:t xml:space="preserve"> back </w:t>
+            </w:r>
+            <w:proofErr w:type="spellStart"/>
+            <w:r>
+              <w:rPr>
+                <w:sz w:val="24"/>
+                <w:lang w:val="es-MX"/>
+              </w:rPr>
+              <w:t>end</w:t>
+            </w:r>
+            <w:proofErr w:type="spellEnd"/>
           </w:p>
         </w:tc>
         <w:tc>
@@ -5092,8 +5621,17 @@
           <w:sz w:val="24"/>
           <w:lang w:val="es-MX"/>
         </w:rPr>
-        <w:t xml:space="preserve"> Urapan</w:t>
+        <w:t xml:space="preserve"> </w:t>
       </w:r>
+      <w:proofErr w:type="spellStart"/>
+      <w:r>
+        <w:rPr>
+          <w:sz w:val="24"/>
+          <w:lang w:val="es-MX"/>
+        </w:rPr>
+        <w:t>Urapan</w:t>
+      </w:r>
+      <w:proofErr w:type="spellEnd"/>
     </w:p>
     <w:p>
       <w:pPr>
@@ -5234,7 +5772,21 @@
                 <w:sz w:val="24"/>
               </w:rPr>
               <w:br/>
-              <w:t xml:space="preserve">Procesador Intel® Core™ i5 de 11.ª generación Windows 10 ProGráficos Intel® Iris® Xᵉ8 GB de RAM DDR4-3200 MHz </w:t>
+              <w:t xml:space="preserve">Procesador Intel® Core™ i5 de 11.ª generación Windows 10 </w:t>
+            </w:r>
+            <w:proofErr w:type="spellStart"/>
+            <w:r>
+              <w:rPr>
+                <w:sz w:val="24"/>
+              </w:rPr>
+              <w:t>ProGráficos</w:t>
+            </w:r>
+            <w:proofErr w:type="spellEnd"/>
+            <w:r>
+              <w:rPr>
+                <w:sz w:val="24"/>
+              </w:rPr>
+              <w:t xml:space="preserve"> Intel® Iris® Xᵉ8 GB de RAM DDR4-3200 MHz </w:t>
             </w:r>
           </w:p>
           <w:p>
@@ -5460,7 +6012,21 @@
               <w:rPr>
                 <w:sz w:val="24"/>
               </w:rPr>
-              <w:t xml:space="preserve"> con soporte para Wi-Fi 6 o mejor.</w:t>
+              <w:t xml:space="preserve"> con soporte para </w:t>
+            </w:r>
+            <w:proofErr w:type="spellStart"/>
+            <w:r>
+              <w:rPr>
+                <w:sz w:val="24"/>
+              </w:rPr>
+              <w:t>Wi</w:t>
+            </w:r>
+            <w:proofErr w:type="spellEnd"/>
+            <w:r>
+              <w:rPr>
+                <w:sz w:val="24"/>
+              </w:rPr>
+              <w:t>-Fi 6 o mejor.</w:t>
             </w:r>
           </w:p>
           <w:p>
@@ -6056,7 +6622,23 @@
                 <w:sz w:val="24"/>
                 <w:lang w:val="es-419"/>
               </w:rPr>
-              <w:t>, PHP (Visual Studio Code)</w:t>
+              <w:t xml:space="preserve">, PHP (Visual Studio </w:t>
+            </w:r>
+            <w:proofErr w:type="spellStart"/>
+            <w:r>
+              <w:rPr>
+                <w:sz w:val="24"/>
+                <w:lang w:val="es-419"/>
+              </w:rPr>
+              <w:t>Code</w:t>
+            </w:r>
+            <w:proofErr w:type="spellEnd"/>
+            <w:r>
+              <w:rPr>
+                <w:sz w:val="24"/>
+                <w:lang w:val="es-419"/>
+              </w:rPr>
+              <w:t>)</w:t>
             </w:r>
           </w:p>
           <w:p>
@@ -6129,12 +6711,21 @@
                 <w:lang w:val="es-MX"/>
               </w:rPr>
             </w:pPr>
+            <w:proofErr w:type="spellStart"/>
             <w:r>
               <w:rPr>
                 <w:sz w:val="24"/>
                 <w:lang w:val="es-419"/>
               </w:rPr>
-              <w:t>Frameworks de CSS para crear interfaces de usuario responsivas y estilizadas rápidamente.</w:t>
+              <w:t>Frameworks</w:t>
+            </w:r>
+            <w:proofErr w:type="spellEnd"/>
+            <w:r>
+              <w:rPr>
+                <w:sz w:val="24"/>
+                <w:lang w:val="es-419"/>
+              </w:rPr>
+              <w:t xml:space="preserve"> de CSS para crear interfaces de usuario responsivas y estilizadas rápidamente.</w:t>
             </w:r>
           </w:p>
         </w:tc>
@@ -6153,12 +6744,21 @@
                 <w:lang w:val="es-MX"/>
               </w:rPr>
             </w:pPr>
+            <w:proofErr w:type="spellStart"/>
             <w:r>
               <w:rPr>
                 <w:sz w:val="24"/>
                 <w:lang w:val="es-419"/>
               </w:rPr>
-              <w:t>Frameworks/Librerías JavaScript</w:t>
+              <w:t>Frameworks</w:t>
+            </w:r>
+            <w:proofErr w:type="spellEnd"/>
+            <w:r>
+              <w:rPr>
+                <w:sz w:val="24"/>
+                <w:lang w:val="es-419"/>
+              </w:rPr>
+              <w:t>/Librerías JavaScript</w:t>
             </w:r>
           </w:p>
         </w:tc>
@@ -6204,7 +6804,23 @@
                 <w:sz w:val="24"/>
                 <w:lang w:val="es-419"/>
               </w:rPr>
-              <w:t xml:space="preserve"> Workbench SQL</w:t>
+              <w:t xml:space="preserve"> </w:t>
+            </w:r>
+            <w:proofErr w:type="spellStart"/>
+            <w:r>
+              <w:rPr>
+                <w:sz w:val="24"/>
+                <w:lang w:val="es-419"/>
+              </w:rPr>
+              <w:t>Workbench</w:t>
+            </w:r>
+            <w:proofErr w:type="spellEnd"/>
+            <w:r>
+              <w:rPr>
+                <w:sz w:val="24"/>
+                <w:lang w:val="es-419"/>
+              </w:rPr>
+              <w:t xml:space="preserve"> SQL</w:t>
             </w:r>
           </w:p>
         </w:tc>
@@ -6326,6 +6942,7 @@
               </w:rPr>
               <w:t xml:space="preserve"> (</w:t>
             </w:r>
+            <w:proofErr w:type="spellStart"/>
             <w:r>
               <w:rPr>
                 <w:sz w:val="24"/>
@@ -6333,6 +6950,7 @@
               </w:rPr>
               <w:t>Postman</w:t>
             </w:r>
+            <w:proofErr w:type="spellEnd"/>
             <w:r>
               <w:rPr>
                 <w:sz w:val="24"/>
@@ -6430,7 +7048,35 @@
                     <w:rPr>
                       <w:sz w:val="24"/>
                     </w:rPr>
-                    <w:t>Herramienta para probar APIs RESTful, realizar peticiones y analizar respuestas</w:t>
+                    <w:t xml:space="preserve">Herramienta para probar </w:t>
+                  </w:r>
+                  <w:proofErr w:type="spellStart"/>
+                  <w:r>
+                    <w:rPr>
+                      <w:sz w:val="24"/>
+                    </w:rPr>
+                    <w:t>APIs</w:t>
+                  </w:r>
+                  <w:proofErr w:type="spellEnd"/>
+                  <w:r>
+                    <w:rPr>
+                      <w:sz w:val="24"/>
+                    </w:rPr>
+                    <w:t xml:space="preserve"> </w:t>
+                  </w:r>
+                  <w:proofErr w:type="spellStart"/>
+                  <w:r>
+                    <w:rPr>
+                      <w:sz w:val="24"/>
+                    </w:rPr>
+                    <w:t>RESTful</w:t>
+                  </w:r>
+                  <w:proofErr w:type="spellEnd"/>
+                  <w:r>
+                    <w:rPr>
+                      <w:sz w:val="24"/>
+                    </w:rPr>
+                    <w:t>, realizar peticiones y analizar respuestas</w:t>
                   </w:r>
                 </w:p>
               </w:tc>
@@ -6634,56 +7280,122 @@
                 <w:sz w:val="24"/>
                 <w:lang w:val="es-MX"/>
               </w:rPr>
-              <w:t xml:space="preserve">Juan Sebastian </w:t>
-            </w:r>
-          </w:p>
-        </w:tc>
-        <w:tc>
-          <w:tcPr>
-            <w:tcW w:w="2207" w:type="dxa"/>
-          </w:tcPr>
-          <w:p>
-            <w:pPr>
-              <w:pStyle w:val="Sinespaciado"/>
-              <w:jc w:val="both"/>
-              <w:rPr>
-                <w:b/>
-                <w:sz w:val="24"/>
-                <w:lang w:val="es-MX"/>
-              </w:rPr>
-            </w:pPr>
-            <w:r>
-              <w:rPr>
-                <w:b/>
-                <w:sz w:val="24"/>
-                <w:lang w:val="es-MX"/>
-              </w:rPr>
-              <w:t>Vertel Morales</w:t>
-            </w:r>
-          </w:p>
-        </w:tc>
-        <w:tc>
-          <w:tcPr>
-            <w:tcW w:w="2207" w:type="dxa"/>
-          </w:tcPr>
-          <w:p>
-            <w:pPr>
-              <w:pStyle w:val="Sinespaciado"/>
-              <w:jc w:val="both"/>
-              <w:rPr>
-                <w:b/>
-                <w:sz w:val="24"/>
-                <w:lang w:val="es-MX"/>
-              </w:rPr>
-            </w:pPr>
-            <w:r>
-              <w:rPr>
-                <w:b/>
-                <w:sz w:val="24"/>
-                <w:lang w:val="es-MX"/>
-              </w:rPr>
-              <w:t>Developer front end</w:t>
-            </w:r>
+              <w:t xml:space="preserve">Juan </w:t>
+            </w:r>
+            <w:proofErr w:type="spellStart"/>
+            <w:r>
+              <w:rPr>
+                <w:b/>
+                <w:sz w:val="24"/>
+                <w:lang w:val="es-MX"/>
+              </w:rPr>
+              <w:t>Sebastian</w:t>
+            </w:r>
+            <w:proofErr w:type="spellEnd"/>
+            <w:r>
+              <w:rPr>
+                <w:b/>
+                <w:sz w:val="24"/>
+                <w:lang w:val="es-MX"/>
+              </w:rPr>
+              <w:t xml:space="preserve"> </w:t>
+            </w:r>
+          </w:p>
+        </w:tc>
+        <w:tc>
+          <w:tcPr>
+            <w:tcW w:w="2207" w:type="dxa"/>
+          </w:tcPr>
+          <w:p>
+            <w:pPr>
+              <w:pStyle w:val="Sinespaciado"/>
+              <w:jc w:val="both"/>
+              <w:rPr>
+                <w:b/>
+                <w:sz w:val="24"/>
+                <w:lang w:val="es-MX"/>
+              </w:rPr>
+            </w:pPr>
+            <w:proofErr w:type="spellStart"/>
+            <w:r>
+              <w:rPr>
+                <w:b/>
+                <w:sz w:val="24"/>
+                <w:lang w:val="es-MX"/>
+              </w:rPr>
+              <w:t>Vertel</w:t>
+            </w:r>
+            <w:proofErr w:type="spellEnd"/>
+            <w:r>
+              <w:rPr>
+                <w:b/>
+                <w:sz w:val="24"/>
+                <w:lang w:val="es-MX"/>
+              </w:rPr>
+              <w:t xml:space="preserve"> Morales</w:t>
+            </w:r>
+          </w:p>
+        </w:tc>
+        <w:tc>
+          <w:tcPr>
+            <w:tcW w:w="2207" w:type="dxa"/>
+          </w:tcPr>
+          <w:p>
+            <w:pPr>
+              <w:pStyle w:val="Sinespaciado"/>
+              <w:jc w:val="both"/>
+              <w:rPr>
+                <w:b/>
+                <w:sz w:val="24"/>
+                <w:lang w:val="es-MX"/>
+              </w:rPr>
+            </w:pPr>
+            <w:proofErr w:type="spellStart"/>
+            <w:r>
+              <w:rPr>
+                <w:b/>
+                <w:sz w:val="24"/>
+                <w:lang w:val="es-MX"/>
+              </w:rPr>
+              <w:t>Developer</w:t>
+            </w:r>
+            <w:proofErr w:type="spellEnd"/>
+            <w:r>
+              <w:rPr>
+                <w:b/>
+                <w:sz w:val="24"/>
+                <w:lang w:val="es-MX"/>
+              </w:rPr>
+              <w:t xml:space="preserve"> </w:t>
+            </w:r>
+            <w:proofErr w:type="spellStart"/>
+            <w:r>
+              <w:rPr>
+                <w:b/>
+                <w:sz w:val="24"/>
+                <w:lang w:val="es-MX"/>
+              </w:rPr>
+              <w:t>front</w:t>
+            </w:r>
+            <w:proofErr w:type="spellEnd"/>
+            <w:r>
+              <w:rPr>
+                <w:b/>
+                <w:sz w:val="24"/>
+                <w:lang w:val="es-MX"/>
+              </w:rPr>
+              <w:t xml:space="preserve"> </w:t>
+            </w:r>
+            <w:proofErr w:type="spellStart"/>
+            <w:r>
+              <w:rPr>
+                <w:b/>
+                <w:sz w:val="24"/>
+                <w:lang w:val="es-MX"/>
+              </w:rPr>
+              <w:t>end</w:t>
+            </w:r>
+            <w:proofErr w:type="spellEnd"/>
           </w:p>
         </w:tc>
         <w:tc>
@@ -6756,48 +7468,88 @@
                 <w:sz w:val="24"/>
                 <w:lang w:val="es-MX"/>
               </w:rPr>
-              <w:t>Ovalle Cardenas</w:t>
-            </w:r>
-          </w:p>
-        </w:tc>
-        <w:tc>
-          <w:tcPr>
-            <w:tcW w:w="2207" w:type="dxa"/>
-          </w:tcPr>
-          <w:p>
-            <w:pPr>
-              <w:pStyle w:val="Sinespaciado"/>
-              <w:jc w:val="both"/>
-              <w:rPr>
-                <w:b/>
-                <w:sz w:val="24"/>
-                <w:lang w:val="es-MX"/>
-              </w:rPr>
-            </w:pPr>
+              <w:t xml:space="preserve">Ovalle </w:t>
+            </w:r>
+            <w:proofErr w:type="spellStart"/>
+            <w:r>
+              <w:rPr>
+                <w:b/>
+                <w:sz w:val="24"/>
+                <w:lang w:val="es-MX"/>
+              </w:rPr>
+              <w:t>Cardenas</w:t>
+            </w:r>
+            <w:proofErr w:type="spellEnd"/>
+          </w:p>
+        </w:tc>
+        <w:tc>
+          <w:tcPr>
+            <w:tcW w:w="2207" w:type="dxa"/>
+          </w:tcPr>
+          <w:p>
+            <w:pPr>
+              <w:pStyle w:val="Sinespaciado"/>
+              <w:jc w:val="both"/>
+              <w:rPr>
+                <w:b/>
+                <w:sz w:val="24"/>
+                <w:lang w:val="es-MX"/>
+              </w:rPr>
+            </w:pPr>
+            <w:proofErr w:type="spellStart"/>
             <w:r>
               <w:rPr>
                 <w:b/>
                 <w:sz w:val="24"/>
                 <w:lang w:val="es-419"/>
               </w:rPr>
-              <w:t>Developer fron</w:t>
-            </w:r>
+              <w:t>Developer</w:t>
+            </w:r>
+            <w:proofErr w:type="spellEnd"/>
             <w:r>
               <w:rPr>
                 <w:b/>
                 <w:sz w:val="24"/>
                 <w:lang w:val="es-419"/>
               </w:rPr>
+              <w:t xml:space="preserve"> </w:t>
+            </w:r>
+            <w:proofErr w:type="spellStart"/>
+            <w:r>
+              <w:rPr>
+                <w:b/>
+                <w:sz w:val="24"/>
+                <w:lang w:val="es-419"/>
+              </w:rPr>
+              <w:t>fron</w:t>
+            </w:r>
+            <w:r>
+              <w:rPr>
+                <w:b/>
+                <w:sz w:val="24"/>
+                <w:lang w:val="es-419"/>
+              </w:rPr>
               <w:t>t</w:t>
             </w:r>
+            <w:proofErr w:type="spellEnd"/>
             <w:r>
               <w:rPr>
                 <w:b/>
                 <w:sz w:val="24"/>
                 <w:lang w:val="es-419"/>
               </w:rPr>
-              <w:t xml:space="preserve"> end</w:t>
-            </w:r>
+              <w:t xml:space="preserve"> </w:t>
+            </w:r>
+            <w:proofErr w:type="spellStart"/>
+            <w:r>
+              <w:rPr>
+                <w:b/>
+                <w:sz w:val="24"/>
+                <w:lang w:val="es-419"/>
+              </w:rPr>
+              <w:t>end</w:t>
+            </w:r>
+            <w:proofErr w:type="spellEnd"/>
           </w:p>
         </w:tc>
         <w:tc>
@@ -6888,14 +7640,34 @@
                 <w:lang w:val="es-MX"/>
               </w:rPr>
             </w:pPr>
+            <w:proofErr w:type="spellStart"/>
             <w:r>
               <w:rPr>
                 <w:b/>
                 <w:sz w:val="24"/>
                 <w:lang w:val="es-419"/>
               </w:rPr>
-              <w:t>Developer back end</w:t>
-            </w:r>
+              <w:t>Developer</w:t>
+            </w:r>
+            <w:proofErr w:type="spellEnd"/>
+            <w:r>
+              <w:rPr>
+                <w:b/>
+                <w:sz w:val="24"/>
+                <w:lang w:val="es-419"/>
+              </w:rPr>
+              <w:t xml:space="preserve"> back </w:t>
+            </w:r>
+            <w:proofErr w:type="spellStart"/>
+            <w:r>
+              <w:rPr>
+                <w:b/>
+                <w:sz w:val="24"/>
+                <w:lang w:val="es-419"/>
+              </w:rPr>
+              <w:t>end</w:t>
+            </w:r>
+            <w:proofErr w:type="spellEnd"/>
           </w:p>
         </w:tc>
         <w:tc>
@@ -6986,14 +7758,34 @@
                 <w:lang w:val="es-MX"/>
               </w:rPr>
             </w:pPr>
-            <w:r>
-              <w:rPr>
-                <w:b/>
-                <w:sz w:val="24"/>
-                <w:lang w:val="es-MX"/>
-              </w:rPr>
-              <w:t>Developer back end</w:t>
-            </w:r>
+            <w:proofErr w:type="spellStart"/>
+            <w:r>
+              <w:rPr>
+                <w:b/>
+                <w:sz w:val="24"/>
+                <w:lang w:val="es-MX"/>
+              </w:rPr>
+              <w:t>Developer</w:t>
+            </w:r>
+            <w:proofErr w:type="spellEnd"/>
+            <w:r>
+              <w:rPr>
+                <w:b/>
+                <w:sz w:val="24"/>
+                <w:lang w:val="es-MX"/>
+              </w:rPr>
+              <w:t xml:space="preserve"> back </w:t>
+            </w:r>
+            <w:proofErr w:type="spellStart"/>
+            <w:r>
+              <w:rPr>
+                <w:b/>
+                <w:sz w:val="24"/>
+                <w:lang w:val="es-MX"/>
+              </w:rPr>
+              <w:t>end</w:t>
+            </w:r>
+            <w:proofErr w:type="spellEnd"/>
           </w:p>
         </w:tc>
         <w:tc>
@@ -7084,14 +7876,34 @@
                 <w:lang w:val="es-MX"/>
               </w:rPr>
             </w:pPr>
-            <w:r>
-              <w:rPr>
-                <w:b/>
-                <w:sz w:val="24"/>
-                <w:lang w:val="es-MX"/>
-              </w:rPr>
-              <w:t>Developer back end</w:t>
-            </w:r>
+            <w:proofErr w:type="spellStart"/>
+            <w:r>
+              <w:rPr>
+                <w:b/>
+                <w:sz w:val="24"/>
+                <w:lang w:val="es-MX"/>
+              </w:rPr>
+              <w:t>Developer</w:t>
+            </w:r>
+            <w:proofErr w:type="spellEnd"/>
+            <w:r>
+              <w:rPr>
+                <w:b/>
+                <w:sz w:val="24"/>
+                <w:lang w:val="es-MX"/>
+              </w:rPr>
+              <w:t xml:space="preserve"> back </w:t>
+            </w:r>
+            <w:proofErr w:type="spellStart"/>
+            <w:r>
+              <w:rPr>
+                <w:b/>
+                <w:sz w:val="24"/>
+                <w:lang w:val="es-MX"/>
+              </w:rPr>
+              <w:t>end</w:t>
+            </w:r>
+            <w:proofErr w:type="spellEnd"/>
           </w:p>
         </w:tc>
         <w:tc>
@@ -7293,28 +8105,57 @@
           <w:lang w:val="es-MX"/>
         </w:rPr>
       </w:pPr>
-    </w:p>
-    <w:p>
-      <w:pPr>
-        <w:pStyle w:val="Sinespaciado"/>
-        <w:jc w:val="both"/>
-        <w:rPr>
-          <w:b/>
-          <w:sz w:val="24"/>
-          <w:lang w:val="es-MX"/>
-        </w:rPr>
-      </w:pPr>
-    </w:p>
-    <w:p>
-      <w:pPr>
-        <w:pStyle w:val="Sinespaciado"/>
-        <w:jc w:val="both"/>
-        <w:rPr>
-          <w:b/>
-          <w:sz w:val="24"/>
-          <w:lang w:val="es-MX"/>
-        </w:rPr>
-      </w:pPr>
+      <w:hyperlink r:id="rId10" w:history="1">
+        <w:r>
+          <w:rPr>
+            <w:rStyle w:val="Hipervnculo"/>
+            <w:b/>
+            <w:sz w:val="24"/>
+            <w:lang w:val="es-419"/>
+          </w:rPr>
+          <w:t>ADSO_N_2617510_G2/</w:t>
+        </w:r>
+        <w:proofErr w:type="spellStart"/>
+        <w:r>
+          <w:rPr>
+            <w:rStyle w:val="Hipervnculo"/>
+            <w:b/>
+            <w:sz w:val="24"/>
+            <w:lang w:val="es-419"/>
+          </w:rPr>
+          <w:t>docs</w:t>
+        </w:r>
+        <w:proofErr w:type="spellEnd"/>
+        <w:r>
+          <w:rPr>
+            <w:rStyle w:val="Hipervnculo"/>
+            <w:b/>
+            <w:sz w:val="24"/>
+            <w:lang w:val="es-419"/>
+          </w:rPr>
+          <w:t xml:space="preserve">/trim9/Documentación APCR/Diagrama de Gantt APCR.png at master · </w:t>
+        </w:r>
+        <w:proofErr w:type="spellStart"/>
+        <w:r>
+          <w:rPr>
+            <w:rStyle w:val="Hipervnculo"/>
+            <w:b/>
+            <w:sz w:val="24"/>
+            <w:lang w:val="es-419"/>
+          </w:rPr>
+          <w:t>cavillaz</w:t>
+        </w:r>
+        <w:proofErr w:type="spellEnd"/>
+        <w:r>
+          <w:rPr>
+            <w:rStyle w:val="Hipervnculo"/>
+            <w:b/>
+            <w:sz w:val="24"/>
+            <w:lang w:val="es-419"/>
+          </w:rPr>
+          <w:t>/ADSO_N_2617510_G2</w:t>
+        </w:r>
+      </w:hyperlink>
     </w:p>
     <w:p>
       <w:pPr>
@@ -7382,7 +8223,97 @@
           <w:sz w:val="24"/>
           <w:lang w:val="es-MX"/>
         </w:rPr>
-        <w:t>SCAMPI (Estándar CMMI Appraisal Method for Process Improvement) Autoevaluación Dirigida</w:t>
+        <w:t xml:space="preserve">SCAMPI (Estándar CMMI </w:t>
+      </w:r>
+      <w:proofErr w:type="spellStart"/>
+      <w:r>
+        <w:rPr>
+          <w:b/>
+          <w:sz w:val="24"/>
+          <w:lang w:val="es-MX"/>
+        </w:rPr>
+        <w:t>Appraisal</w:t>
+      </w:r>
+      <w:proofErr w:type="spellEnd"/>
+      <w:r>
+        <w:rPr>
+          <w:b/>
+          <w:sz w:val="24"/>
+          <w:lang w:val="es-MX"/>
+        </w:rPr>
+        <w:t xml:space="preserve"> </w:t>
+      </w:r>
+      <w:proofErr w:type="spellStart"/>
+      <w:r>
+        <w:rPr>
+          <w:b/>
+          <w:sz w:val="24"/>
+          <w:lang w:val="es-MX"/>
+        </w:rPr>
+        <w:t>Method</w:t>
+      </w:r>
+      <w:proofErr w:type="spellEnd"/>
+      <w:r>
+        <w:rPr>
+          <w:b/>
+          <w:sz w:val="24"/>
+          <w:lang w:val="es-MX"/>
+        </w:rPr>
+        <w:t xml:space="preserve"> </w:t>
+      </w:r>
+      <w:proofErr w:type="spellStart"/>
+      <w:r>
+        <w:rPr>
+          <w:b/>
+          <w:sz w:val="24"/>
+          <w:lang w:val="es-MX"/>
+        </w:rPr>
+        <w:t>for</w:t>
+      </w:r>
+      <w:proofErr w:type="spellEnd"/>
+      <w:r>
+        <w:rPr>
+          <w:b/>
+          <w:sz w:val="24"/>
+          <w:lang w:val="es-MX"/>
+        </w:rPr>
+        <w:t xml:space="preserve"> </w:t>
+      </w:r>
+      <w:proofErr w:type="spellStart"/>
+      <w:r>
+        <w:rPr>
+          <w:b/>
+          <w:sz w:val="24"/>
+          <w:lang w:val="es-MX"/>
+        </w:rPr>
+        <w:t>Process</w:t>
+      </w:r>
+      <w:proofErr w:type="spellEnd"/>
+      <w:r>
+        <w:rPr>
+          <w:b/>
+          <w:sz w:val="24"/>
+          <w:lang w:val="es-MX"/>
+        </w:rPr>
+        <w:t xml:space="preserve"> </w:t>
+      </w:r>
+      <w:proofErr w:type="spellStart"/>
+      <w:r>
+        <w:rPr>
+          <w:b/>
+          <w:sz w:val="24"/>
+          <w:lang w:val="es-MX"/>
+        </w:rPr>
+        <w:t>Improvement</w:t>
+      </w:r>
+      <w:proofErr w:type="spellEnd"/>
+      <w:r>
+        <w:rPr>
+          <w:b/>
+          <w:sz w:val="24"/>
+          <w:lang w:val="es-MX"/>
+        </w:rPr>
+        <w:t>) Autoevaluación Dirigida</w:t>
       </w:r>
     </w:p>
     <w:p>
@@ -7630,40 +8561,30 @@
                 <w:sz w:val="24"/>
                 <w:lang w:val="es-MX"/>
               </w:rPr>
-              <w:t xml:space="preserve">a la aplicación web, a </w:t>
-            </w:r>
-            <w:r>
-              <w:rPr>
-                <w:b/>
-                <w:sz w:val="24"/>
-                <w:lang w:val="es-MX"/>
-              </w:rPr>
-              <w:lastRenderedPageBreak/>
-              <w:t xml:space="preserve">través de correo electrónico y clave  </w:t>
-            </w:r>
-          </w:p>
-        </w:tc>
-        <w:tc>
-          <w:tcPr>
-            <w:tcW w:w="2207" w:type="dxa"/>
-          </w:tcPr>
-          <w:p>
-            <w:pPr>
-              <w:pStyle w:val="Sinespaciado"/>
-              <w:jc w:val="both"/>
-              <w:rPr>
-                <w:b/>
-                <w:sz w:val="24"/>
-                <w:lang w:val="es-MX"/>
-              </w:rPr>
-            </w:pPr>
-            <w:r>
-              <w:rPr>
-                <w:b/>
-                <w:sz w:val="24"/>
-                <w:lang w:val="es-MX"/>
-              </w:rPr>
-              <w:lastRenderedPageBreak/>
+              <w:t xml:space="preserve">a la aplicación web, a través de correo electrónico y clave  </w:t>
+            </w:r>
+          </w:p>
+        </w:tc>
+        <w:tc>
+          <w:tcPr>
+            <w:tcW w:w="2207" w:type="dxa"/>
+          </w:tcPr>
+          <w:p>
+            <w:pPr>
+              <w:pStyle w:val="Sinespaciado"/>
+              <w:jc w:val="both"/>
+              <w:rPr>
+                <w:b/>
+                <w:sz w:val="24"/>
+                <w:lang w:val="es-MX"/>
+              </w:rPr>
+            </w:pPr>
+            <w:r>
+              <w:rPr>
+                <w:b/>
+                <w:sz w:val="24"/>
+                <w:lang w:val="es-MX"/>
+              </w:rPr>
               <w:t xml:space="preserve">Datos únicos de correo electrónico y clave </w:t>
             </w:r>
           </w:p>
@@ -7714,6 +8635,7 @@
                 <w:sz w:val="24"/>
                 <w:lang w:val="es-MX"/>
               </w:rPr>
+              <w:lastRenderedPageBreak/>
               <w:t>Cantidad de Evidencia Requerida</w:t>
             </w:r>
           </w:p>
@@ -8804,7 +9726,6 @@
                 <w:sz w:val="24"/>
                 <w:lang w:val="es-MX"/>
               </w:rPr>
-              <w:lastRenderedPageBreak/>
               <w:t>Tamaño del Equipo</w:t>
             </w:r>
           </w:p>
@@ -9909,7 +10830,6 @@
                 <w:sz w:val="24"/>
                 <w:lang w:val="es-MX"/>
               </w:rPr>
-              <w:lastRenderedPageBreak/>
               <w:t>Cantidad de Evidencia Requerida</w:t>
             </w:r>
           </w:p>
@@ -10106,6 +11026,7 @@
                 <w:sz w:val="24"/>
                 <w:lang w:val="es-MX"/>
               </w:rPr>
+              <w:lastRenderedPageBreak/>
               <w:t>Cantidad de Recursos Requeridos</w:t>
             </w:r>
           </w:p>
@@ -11166,40 +12087,48 @@
                 <w:sz w:val="24"/>
                 <w:lang w:val="es-MX"/>
               </w:rPr>
+              <w:t>Administración de usuarios</w:t>
+            </w:r>
+          </w:p>
+        </w:tc>
+        <w:tc>
+          <w:tcPr>
+            <w:tcW w:w="2207" w:type="dxa"/>
+          </w:tcPr>
+          <w:p>
+            <w:pPr>
+              <w:pStyle w:val="Sinespaciado"/>
+              <w:jc w:val="both"/>
+              <w:rPr>
+                <w:b/>
+                <w:sz w:val="24"/>
+                <w:lang w:val="es-MX"/>
+              </w:rPr>
+            </w:pPr>
+            <w:r>
+              <w:rPr>
+                <w:b/>
+                <w:sz w:val="24"/>
+                <w:lang w:val="es-MX"/>
+              </w:rPr>
+              <w:t>Proceso</w:t>
+            </w:r>
+            <w:r>
+              <w:rPr>
+                <w:b/>
+                <w:sz w:val="24"/>
+                <w:lang w:val="es-MX"/>
+              </w:rPr>
+              <w:t xml:space="preserve"> para la administración de usuarios, únicamente lo puede gestionar el </w:t>
+            </w:r>
+            <w:r>
+              <w:rPr>
+                <w:b/>
+                <w:sz w:val="24"/>
+                <w:lang w:val="es-MX"/>
+              </w:rPr>
               <w:lastRenderedPageBreak/>
-              <w:t>Administración de usuarios</w:t>
-            </w:r>
-          </w:p>
-        </w:tc>
-        <w:tc>
-          <w:tcPr>
-            <w:tcW w:w="2207" w:type="dxa"/>
-          </w:tcPr>
-          <w:p>
-            <w:pPr>
-              <w:pStyle w:val="Sinespaciado"/>
-              <w:jc w:val="both"/>
-              <w:rPr>
-                <w:b/>
-                <w:sz w:val="24"/>
-                <w:lang w:val="es-MX"/>
-              </w:rPr>
-            </w:pPr>
-            <w:r>
-              <w:rPr>
-                <w:b/>
-                <w:sz w:val="24"/>
-                <w:lang w:val="es-MX"/>
-              </w:rPr>
-              <w:t>Proceso</w:t>
-            </w:r>
-            <w:r>
-              <w:rPr>
-                <w:b/>
-                <w:sz w:val="24"/>
-                <w:lang w:val="es-MX"/>
-              </w:rPr>
-              <w:t xml:space="preserve"> para la administración de usuarios, únicamente lo puede gestionar el administrador.</w:t>
+              <w:t>administrador.</w:t>
             </w:r>
             <w:r>
               <w:rPr>
@@ -11239,6 +12168,7 @@
                 <w:sz w:val="24"/>
                 <w:lang w:val="es-MX"/>
               </w:rPr>
+              <w:lastRenderedPageBreak/>
               <w:t>Datos únicos de</w:t>
             </w:r>
             <w:r>
@@ -11279,7 +12209,16 @@
                 <w:sz w:val="24"/>
                 <w:lang w:val="es-MX"/>
               </w:rPr>
-              <w:t xml:space="preserve"> electrónico, clave, número de identificación, torre y apartamento</w:t>
+              <w:t xml:space="preserve"> electrónico, clave, </w:t>
+            </w:r>
+            <w:r>
+              <w:rPr>
+                <w:b/>
+                <w:sz w:val="24"/>
+                <w:lang w:val="es-MX"/>
+              </w:rPr>
+              <w:lastRenderedPageBreak/>
+              <w:t>número de identificación, torre y apartamento</w:t>
             </w:r>
             <w:r>
               <w:rPr>
@@ -11311,6 +12250,7 @@
                 <w:sz w:val="24"/>
                 <w:lang w:val="es-MX"/>
               </w:rPr>
+              <w:lastRenderedPageBreak/>
               <w:t>Cuenta con la información y los datos</w:t>
             </w:r>
           </w:p>
@@ -11751,6 +12691,7 @@
           <w:lang w:val="es-MX"/>
         </w:rPr>
       </w:pPr>
+      <w:proofErr w:type="spellStart"/>
       <w:r>
         <w:rPr>
           <w:b/>
@@ -11765,7 +12706,16 @@
           <w:sz w:val="24"/>
           <w:lang w:val="es-MX"/>
         </w:rPr>
-        <w:t xml:space="preserve">equisitos y </w:t>
+        <w:t>equisitos</w:t>
+      </w:r>
+      <w:proofErr w:type="spellEnd"/>
+      <w:r>
+        <w:rPr>
+          <w:b/>
+          <w:sz w:val="24"/>
+          <w:lang w:val="es-MX"/>
+        </w:rPr>
+        <w:t xml:space="preserve"> y </w:t>
       </w:r>
       <w:r>
         <w:rPr>
@@ -12767,7 +13717,25 @@
           <w:sz w:val="24"/>
           <w:lang w:val="es-MX"/>
         </w:rPr>
-        <w:t xml:space="preserve"> Soft Nerd</w:t>
+        <w:t xml:space="preserve"> </w:t>
+      </w:r>
+      <w:proofErr w:type="spellStart"/>
+      <w:r>
+        <w:rPr>
+          <w:b/>
+          <w:sz w:val="24"/>
+          <w:lang w:val="es-MX"/>
+        </w:rPr>
+        <w:t>Soft</w:t>
+      </w:r>
+      <w:proofErr w:type="spellEnd"/>
+      <w:r>
+        <w:rPr>
+          <w:b/>
+          <w:sz w:val="24"/>
+          <w:lang w:val="es-MX"/>
+        </w:rPr>
+        <w:t xml:space="preserve"> Nerd</w:t>
       </w:r>
     </w:p>
     <w:p>
@@ -12823,6 +13791,7 @@
           <w:sz w:val="24"/>
           <w:lang w:val="es-MX"/>
         </w:rPr>
+        <w:lastRenderedPageBreak/>
         <w:tab/>
       </w:r>
     </w:p>
@@ -13297,13 +14266,13 @@
         <w:tblLook w:val="04A0" w:firstRow="1" w:lastRow="0" w:firstColumn="1" w:lastColumn="0" w:noHBand="0" w:noVBand="1"/>
       </w:tblPr>
       <w:tblGrid>
-        <w:gridCol w:w="4414"/>
-        <w:gridCol w:w="4414"/>
+        <w:gridCol w:w="3515"/>
+        <w:gridCol w:w="5313"/>
       </w:tblGrid>
       <w:tr>
         <w:tc>
           <w:tcPr>
-            <w:tcW w:w="4414" w:type="dxa"/>
+            <w:tcW w:w="3515" w:type="dxa"/>
             <w:shd w:val="clear" w:color="auto" w:fill="E7E6E6" w:themeFill="background2"/>
           </w:tcPr>
           <w:p>
@@ -13328,7 +14297,7 @@
         </w:tc>
         <w:tc>
           <w:tcPr>
-            <w:tcW w:w="4414" w:type="dxa"/>
+            <w:tcW w:w="5313" w:type="dxa"/>
             <w:shd w:val="clear" w:color="auto" w:fill="E7E6E6" w:themeFill="background2"/>
           </w:tcPr>
           <w:p>
@@ -13355,7 +14324,7 @@
       <w:tr>
         <w:tc>
           <w:tcPr>
-            <w:tcW w:w="4414" w:type="dxa"/>
+            <w:tcW w:w="3515" w:type="dxa"/>
           </w:tcPr>
           <w:p>
             <w:pPr>
@@ -13377,41 +14346,76 @@
         </w:tc>
         <w:tc>
           <w:tcPr>
-            <w:tcW w:w="4414" w:type="dxa"/>
-          </w:tcPr>
-          <w:p>
-            <w:pPr>
-              <w:pStyle w:val="Sinespaciado"/>
-              <w:jc w:val="both"/>
-              <w:rPr>
-                <w:b/>
-                <w:sz w:val="24"/>
-                <w:lang w:val="es-MX"/>
-              </w:rPr>
-            </w:pPr>
-            <w:r>
-              <w:rPr>
-                <w:b/>
-                <w:sz w:val="24"/>
-                <w:lang w:val="es-MX"/>
-              </w:rPr>
-              <w:t>Link</w:t>
-            </w:r>
-            <w:r>
-              <w:rPr>
-                <w:b/>
-                <w:sz w:val="24"/>
-                <w:lang w:val="es-MX"/>
-              </w:rPr>
-              <w:t xml:space="preserve"> de los archivos</w:t>
-            </w:r>
+            <w:tcW w:w="5313" w:type="dxa"/>
+          </w:tcPr>
+          <w:p>
+            <w:pPr>
+              <w:pStyle w:val="Sinespaciado"/>
+              <w:jc w:val="both"/>
+              <w:rPr>
+                <w:b/>
+                <w:sz w:val="24"/>
+                <w:lang w:val="es-MX"/>
+              </w:rPr>
+            </w:pPr>
+            <w:hyperlink r:id="rId11" w:history="1">
+              <w:r>
+                <w:rPr>
+                  <w:rStyle w:val="Hipervnculo"/>
+                  <w:b/>
+                  <w:sz w:val="24"/>
+                  <w:lang w:val="es-419"/>
+                </w:rPr>
+                <w:t>ADSO_N_2617510_G2/</w:t>
+              </w:r>
+              <w:proofErr w:type="spellStart"/>
+              <w:r>
+                <w:rPr>
+                  <w:rStyle w:val="Hipervnculo"/>
+                  <w:b/>
+                  <w:sz w:val="24"/>
+                  <w:lang w:val="es-419"/>
+                </w:rPr>
+                <w:t>docs</w:t>
+              </w:r>
+              <w:proofErr w:type="spellEnd"/>
+              <w:r>
+                <w:rPr>
+                  <w:rStyle w:val="Hipervnculo"/>
+                  <w:b/>
+                  <w:sz w:val="24"/>
+                  <w:lang w:val="es-419"/>
+                </w:rPr>
+                <w:t xml:space="preserve">/trim9/Documentación APCR/IC-Test-Case-Planning-and-Execution-Template-APCR.xlsx at master · </w:t>
+              </w:r>
+              <w:proofErr w:type="spellStart"/>
+              <w:r>
+                <w:rPr>
+                  <w:rStyle w:val="Hipervnculo"/>
+                  <w:b/>
+                  <w:sz w:val="24"/>
+                  <w:lang w:val="es-419"/>
+                </w:rPr>
+                <w:t>cavillaz</w:t>
+              </w:r>
+              <w:proofErr w:type="spellEnd"/>
+              <w:r>
+                <w:rPr>
+                  <w:rStyle w:val="Hipervnculo"/>
+                  <w:b/>
+                  <w:sz w:val="24"/>
+                  <w:lang w:val="es-419"/>
+                </w:rPr>
+                <w:t>/ADSO_N_2617510_G2</w:t>
+              </w:r>
+            </w:hyperlink>
           </w:p>
         </w:tc>
       </w:tr>
       <w:tr>
         <w:tc>
           <w:tcPr>
-            <w:tcW w:w="4414" w:type="dxa"/>
+            <w:tcW w:w="3515" w:type="dxa"/>
           </w:tcPr>
           <w:p>
             <w:pPr>
@@ -13447,241 +14451,801 @@
         </w:tc>
         <w:tc>
           <w:tcPr>
-            <w:tcW w:w="4414" w:type="dxa"/>
-          </w:tcPr>
-          <w:p>
-            <w:pPr>
-              <w:pStyle w:val="Sinespaciado"/>
-              <w:jc w:val="both"/>
-              <w:rPr>
-                <w:b/>
-                <w:sz w:val="24"/>
-                <w:lang w:val="es-MX"/>
-              </w:rPr>
-            </w:pPr>
-            <w:r>
-              <w:rPr>
-                <w:b/>
-                <w:sz w:val="24"/>
-                <w:lang w:val="es-MX"/>
-              </w:rPr>
-              <w:t xml:space="preserve">Link de </w:t>
-            </w:r>
-            <w:r>
-              <w:rPr>
-                <w:b/>
-                <w:sz w:val="24"/>
-                <w:lang w:val="es-MX"/>
-              </w:rPr>
-              <w:t>Test Pruebas</w:t>
-            </w:r>
+            <w:tcW w:w="5313" w:type="dxa"/>
+          </w:tcPr>
+          <w:p>
+            <w:pPr>
+              <w:pStyle w:val="Sinespaciado"/>
+              <w:jc w:val="both"/>
+              <w:rPr>
+                <w:b/>
+                <w:sz w:val="24"/>
+                <w:lang w:val="es-MX"/>
+              </w:rPr>
+            </w:pPr>
+            <w:hyperlink r:id="rId12" w:history="1">
+              <w:r>
+                <w:rPr>
+                  <w:rStyle w:val="Hipervnculo"/>
+                  <w:b/>
+                  <w:sz w:val="24"/>
+                  <w:lang w:val="es-419"/>
+                </w:rPr>
+                <w:t>ADSO_N_2617510_G2/</w:t>
+              </w:r>
+              <w:proofErr w:type="spellStart"/>
+              <w:r>
+                <w:rPr>
+                  <w:rStyle w:val="Hipervnculo"/>
+                  <w:b/>
+                  <w:sz w:val="24"/>
+                  <w:lang w:val="es-419"/>
+                </w:rPr>
+                <w:t>docs</w:t>
+              </w:r>
+              <w:proofErr w:type="spellEnd"/>
+              <w:r>
+                <w:rPr>
+                  <w:rStyle w:val="Hipervnculo"/>
+                  <w:b/>
+                  <w:sz w:val="24"/>
+                  <w:lang w:val="es-419"/>
+                </w:rPr>
+                <w:t>/trim9/Documentación APCR/</w:t>
+              </w:r>
+              <w:proofErr w:type="spellStart"/>
+              <w:r>
+                <w:rPr>
+                  <w:rStyle w:val="Hipervnculo"/>
+                  <w:b/>
+                  <w:sz w:val="24"/>
+                  <w:lang w:val="es-419"/>
+                </w:rPr>
+                <w:t>PMOinformatica</w:t>
+              </w:r>
+              <w:proofErr w:type="spellEnd"/>
+              <w:r>
+                <w:rPr>
+                  <w:rStyle w:val="Hipervnculo"/>
+                  <w:b/>
+                  <w:sz w:val="24"/>
+                  <w:lang w:val="es-419"/>
+                </w:rPr>
+                <w:t xml:space="preserve"> Plantilla de Casos de Prueba APCR.xls (1).xlsx at master · </w:t>
+              </w:r>
+              <w:proofErr w:type="spellStart"/>
+              <w:r>
+                <w:rPr>
+                  <w:rStyle w:val="Hipervnculo"/>
+                  <w:b/>
+                  <w:sz w:val="24"/>
+                  <w:lang w:val="es-419"/>
+                </w:rPr>
+                <w:t>cavillaz</w:t>
+              </w:r>
+              <w:proofErr w:type="spellEnd"/>
+              <w:r>
+                <w:rPr>
+                  <w:rStyle w:val="Hipervnculo"/>
+                  <w:b/>
+                  <w:sz w:val="24"/>
+                  <w:lang w:val="es-419"/>
+                </w:rPr>
+                <w:t>/ADSO_N_2617510_G2</w:t>
+              </w:r>
+            </w:hyperlink>
           </w:p>
         </w:tc>
       </w:tr>
       <w:tr>
         <w:tc>
           <w:tcPr>
-            <w:tcW w:w="4414" w:type="dxa"/>
-          </w:tcPr>
-          <w:p>
-            <w:pPr>
-              <w:pStyle w:val="Sinespaciado"/>
-              <w:jc w:val="both"/>
-              <w:rPr>
-                <w:sz w:val="24"/>
-                <w:lang w:val="es-MX"/>
-              </w:rPr>
-            </w:pPr>
-            <w:r>
-              <w:rPr>
-                <w:sz w:val="24"/>
-                <w:lang w:val="es-MX"/>
-              </w:rPr>
+            <w:tcW w:w="3515" w:type="dxa"/>
+          </w:tcPr>
+          <w:p>
+            <w:pPr>
+              <w:pStyle w:val="Sinespaciado"/>
+              <w:jc w:val="both"/>
+              <w:rPr>
+                <w:sz w:val="24"/>
+                <w:lang w:val="es-MX"/>
+              </w:rPr>
+            </w:pPr>
+            <w:r>
+              <w:rPr>
+                <w:sz w:val="24"/>
+                <w:lang w:val="es-MX"/>
+              </w:rPr>
+              <w:lastRenderedPageBreak/>
               <w:t>Control de calidad</w:t>
             </w:r>
           </w:p>
         </w:tc>
         <w:tc>
           <w:tcPr>
-            <w:tcW w:w="4414" w:type="dxa"/>
-          </w:tcPr>
-          <w:p>
-            <w:pPr>
-              <w:pStyle w:val="Sinespaciado"/>
-              <w:jc w:val="both"/>
-              <w:rPr>
-                <w:b/>
-                <w:sz w:val="24"/>
-                <w:lang w:val="es-MX"/>
-              </w:rPr>
-            </w:pPr>
-            <w:r>
-              <w:rPr>
-                <w:b/>
-                <w:sz w:val="24"/>
-                <w:lang w:val="es-MX"/>
-              </w:rPr>
-              <w:t>Link control de calidad</w:t>
-            </w:r>
+            <w:tcW w:w="5313" w:type="dxa"/>
+          </w:tcPr>
+          <w:p>
+            <w:pPr>
+              <w:pStyle w:val="Sinespaciado"/>
+              <w:jc w:val="both"/>
+              <w:rPr>
+                <w:b/>
+                <w:sz w:val="24"/>
+                <w:lang w:val="es-MX"/>
+              </w:rPr>
+            </w:pPr>
+            <w:hyperlink r:id="rId13" w:history="1">
+              <w:r>
+                <w:rPr>
+                  <w:rStyle w:val="Hipervnculo"/>
+                  <w:b/>
+                  <w:sz w:val="24"/>
+                  <w:lang w:val="es-419"/>
+                </w:rPr>
+                <w:t>ADSO_N_2617510_G2/</w:t>
+              </w:r>
+              <w:proofErr w:type="spellStart"/>
+              <w:r>
+                <w:rPr>
+                  <w:rStyle w:val="Hipervnculo"/>
+                  <w:b/>
+                  <w:sz w:val="24"/>
+                  <w:lang w:val="es-419"/>
+                </w:rPr>
+                <w:t>docs</w:t>
+              </w:r>
+              <w:proofErr w:type="spellEnd"/>
+              <w:r>
+                <w:rPr>
+                  <w:rStyle w:val="Hipervnculo"/>
+                  <w:b/>
+                  <w:sz w:val="24"/>
+                  <w:lang w:val="es-419"/>
+                </w:rPr>
+                <w:t xml:space="preserve">/trim9/Documentación APCR/Plan de Control de Calidad APCR.docx at master · </w:t>
+              </w:r>
+              <w:proofErr w:type="spellStart"/>
+              <w:r>
+                <w:rPr>
+                  <w:rStyle w:val="Hipervnculo"/>
+                  <w:b/>
+                  <w:sz w:val="24"/>
+                  <w:lang w:val="es-419"/>
+                </w:rPr>
+                <w:t>cavillaz</w:t>
+              </w:r>
+              <w:proofErr w:type="spellEnd"/>
+              <w:r>
+                <w:rPr>
+                  <w:rStyle w:val="Hipervnculo"/>
+                  <w:b/>
+                  <w:sz w:val="24"/>
+                  <w:lang w:val="es-419"/>
+                </w:rPr>
+                <w:t>/ADSO_N_2617510_G2</w:t>
+              </w:r>
+            </w:hyperlink>
           </w:p>
         </w:tc>
       </w:tr>
       <w:tr>
         <w:tc>
           <w:tcPr>
-            <w:tcW w:w="4414" w:type="dxa"/>
-          </w:tcPr>
-          <w:p>
-            <w:pPr>
-              <w:pStyle w:val="Sinespaciado"/>
-              <w:jc w:val="both"/>
-              <w:rPr>
-                <w:sz w:val="24"/>
-                <w:lang w:val="es-MX"/>
-              </w:rPr>
-            </w:pPr>
-            <w:r>
-              <w:rPr>
-                <w:sz w:val="24"/>
-                <w:lang w:val="es-MX"/>
-              </w:rPr>
-              <w:t>Ejecución de Pruebas e informes de defectos</w:t>
-            </w:r>
-          </w:p>
-        </w:tc>
-        <w:tc>
-          <w:tcPr>
-            <w:tcW w:w="4414" w:type="dxa"/>
-          </w:tcPr>
-          <w:p>
-            <w:pPr>
-              <w:pStyle w:val="Sinespaciado"/>
-              <w:jc w:val="both"/>
-              <w:rPr>
-                <w:b/>
-                <w:sz w:val="24"/>
-                <w:lang w:val="es-MX"/>
-              </w:rPr>
-            </w:pPr>
+            <w:tcW w:w="3515" w:type="dxa"/>
+          </w:tcPr>
+          <w:p>
+            <w:pPr>
+              <w:pStyle w:val="Sinespaciado"/>
+              <w:jc w:val="both"/>
+              <w:rPr>
+                <w:sz w:val="24"/>
+                <w:lang w:val="es-MX"/>
+              </w:rPr>
+            </w:pPr>
+            <w:r>
+              <w:rPr>
+                <w:sz w:val="24"/>
+                <w:lang w:val="es-MX"/>
+              </w:rPr>
+              <w:t>Diagrama de Gantt</w:t>
+            </w:r>
+          </w:p>
+        </w:tc>
+        <w:tc>
+          <w:tcPr>
+            <w:tcW w:w="5313" w:type="dxa"/>
+          </w:tcPr>
+          <w:p>
+            <w:pPr>
+              <w:pStyle w:val="Sinespaciado"/>
+              <w:jc w:val="both"/>
+              <w:rPr>
+                <w:b/>
+                <w:sz w:val="24"/>
+                <w:lang w:val="es-MX"/>
+              </w:rPr>
+            </w:pPr>
+            <w:hyperlink r:id="rId14" w:history="1">
+              <w:r>
+                <w:rPr>
+                  <w:rStyle w:val="Hipervnculo"/>
+                  <w:b/>
+                  <w:sz w:val="24"/>
+                  <w:lang w:val="es-419"/>
+                </w:rPr>
+                <w:t>ADSO_N_2617510_G2/</w:t>
+              </w:r>
+              <w:proofErr w:type="spellStart"/>
+              <w:r>
+                <w:rPr>
+                  <w:rStyle w:val="Hipervnculo"/>
+                  <w:b/>
+                  <w:sz w:val="24"/>
+                  <w:lang w:val="es-419"/>
+                </w:rPr>
+                <w:t>docs</w:t>
+              </w:r>
+              <w:proofErr w:type="spellEnd"/>
+              <w:r>
+                <w:rPr>
+                  <w:rStyle w:val="Hipervnculo"/>
+                  <w:b/>
+                  <w:sz w:val="24"/>
+                  <w:lang w:val="es-419"/>
+                </w:rPr>
+                <w:t xml:space="preserve">/trim9/Documentación APCR/Diagrama de Gantt APCR.png at master · </w:t>
+              </w:r>
+              <w:proofErr w:type="spellStart"/>
+              <w:r>
+                <w:rPr>
+                  <w:rStyle w:val="Hipervnculo"/>
+                  <w:b/>
+                  <w:sz w:val="24"/>
+                  <w:lang w:val="es-419"/>
+                </w:rPr>
+                <w:t>cavillaz</w:t>
+              </w:r>
+              <w:proofErr w:type="spellEnd"/>
+              <w:r>
+                <w:rPr>
+                  <w:rStyle w:val="Hipervnculo"/>
+                  <w:b/>
+                  <w:sz w:val="24"/>
+                  <w:lang w:val="es-419"/>
+                </w:rPr>
+                <w:t>/ADSO_N_2617510_G2</w:t>
+              </w:r>
+            </w:hyperlink>
           </w:p>
         </w:tc>
       </w:tr>
       <w:tr>
         <w:tc>
           <w:tcPr>
-            <w:tcW w:w="4414" w:type="dxa"/>
-          </w:tcPr>
-          <w:p>
-            <w:pPr>
-              <w:pStyle w:val="Sinespaciado"/>
-              <w:jc w:val="both"/>
-              <w:rPr>
-                <w:sz w:val="24"/>
-                <w:lang w:val="es-MX"/>
-              </w:rPr>
-            </w:pPr>
-            <w:r>
-              <w:rPr>
-                <w:sz w:val="24"/>
-                <w:lang w:val="es-MX"/>
-              </w:rPr>
-              <w:lastRenderedPageBreak/>
-              <w:t>Diagrama de Gantt</w:t>
-            </w:r>
-          </w:p>
-        </w:tc>
-        <w:tc>
-          <w:tcPr>
-            <w:tcW w:w="4414" w:type="dxa"/>
-          </w:tcPr>
-          <w:p>
-            <w:pPr>
-              <w:pStyle w:val="Sinespaciado"/>
-              <w:jc w:val="both"/>
-              <w:rPr>
-                <w:b/>
-                <w:sz w:val="24"/>
-                <w:lang w:val="es-MX"/>
-              </w:rPr>
-            </w:pPr>
+            <w:tcW w:w="3515" w:type="dxa"/>
+          </w:tcPr>
+          <w:p>
+            <w:pPr>
+              <w:pStyle w:val="Sinespaciado"/>
+              <w:jc w:val="both"/>
+              <w:rPr>
+                <w:sz w:val="24"/>
+                <w:lang w:val="es-MX"/>
+              </w:rPr>
+            </w:pPr>
+            <w:r>
+              <w:rPr>
+                <w:sz w:val="24"/>
+                <w:lang w:val="es-MX"/>
+              </w:rPr>
+              <w:t>Diagrama de Arquitectura</w:t>
+            </w:r>
+          </w:p>
+        </w:tc>
+        <w:tc>
+          <w:tcPr>
+            <w:tcW w:w="5313" w:type="dxa"/>
+          </w:tcPr>
+          <w:p>
+            <w:pPr>
+              <w:pStyle w:val="Sinespaciado"/>
+              <w:jc w:val="both"/>
+              <w:rPr>
+                <w:b/>
+                <w:sz w:val="24"/>
+                <w:lang w:val="es-MX"/>
+              </w:rPr>
+            </w:pPr>
+            <w:hyperlink r:id="rId15" w:history="1">
+              <w:r>
+                <w:rPr>
+                  <w:rStyle w:val="Hipervnculo"/>
+                  <w:b/>
+                  <w:sz w:val="24"/>
+                  <w:lang w:val="es-419"/>
+                </w:rPr>
+                <w:t>ADSO_N_2617510_G2/</w:t>
+              </w:r>
+              <w:proofErr w:type="spellStart"/>
+              <w:r>
+                <w:rPr>
+                  <w:rStyle w:val="Hipervnculo"/>
+                  <w:b/>
+                  <w:sz w:val="24"/>
+                  <w:lang w:val="es-419"/>
+                </w:rPr>
+                <w:t>docs</w:t>
+              </w:r>
+              <w:proofErr w:type="spellEnd"/>
+              <w:r>
+                <w:rPr>
+                  <w:rStyle w:val="Hipervnculo"/>
+                  <w:b/>
+                  <w:sz w:val="24"/>
+                  <w:lang w:val="es-419"/>
+                </w:rPr>
+                <w:t xml:space="preserve">/trim9/Documentación APCR/Diagrama de arquitectura APCR.png at master · </w:t>
+              </w:r>
+              <w:proofErr w:type="spellStart"/>
+              <w:r>
+                <w:rPr>
+                  <w:rStyle w:val="Hipervnculo"/>
+                  <w:b/>
+                  <w:sz w:val="24"/>
+                  <w:lang w:val="es-419"/>
+                </w:rPr>
+                <w:t>cavillaz</w:t>
+              </w:r>
+              <w:proofErr w:type="spellEnd"/>
+              <w:r>
+                <w:rPr>
+                  <w:rStyle w:val="Hipervnculo"/>
+                  <w:b/>
+                  <w:sz w:val="24"/>
+                  <w:lang w:val="es-419"/>
+                </w:rPr>
+                <w:t>/ADSO_N_2617510_G2</w:t>
+              </w:r>
+            </w:hyperlink>
           </w:p>
         </w:tc>
       </w:tr>
       <w:tr>
         <w:tc>
           <w:tcPr>
-            <w:tcW w:w="4414" w:type="dxa"/>
-          </w:tcPr>
-          <w:p>
-            <w:pPr>
-              <w:pStyle w:val="Sinespaciado"/>
-              <w:jc w:val="both"/>
-              <w:rPr>
-                <w:sz w:val="24"/>
-                <w:lang w:val="es-MX"/>
-              </w:rPr>
-            </w:pPr>
-            <w:r>
-              <w:rPr>
-                <w:sz w:val="24"/>
-                <w:lang w:val="es-MX"/>
-              </w:rPr>
-              <w:t>Diagrama de Arquitectura</w:t>
-            </w:r>
-          </w:p>
-        </w:tc>
-        <w:tc>
-          <w:tcPr>
-            <w:tcW w:w="4414" w:type="dxa"/>
-          </w:tcPr>
-          <w:p>
-            <w:pPr>
-              <w:pStyle w:val="Sinespaciado"/>
-              <w:jc w:val="both"/>
-              <w:rPr>
-                <w:b/>
-                <w:sz w:val="24"/>
-                <w:lang w:val="es-MX"/>
-              </w:rPr>
-            </w:pPr>
+            <w:tcW w:w="3515" w:type="dxa"/>
+          </w:tcPr>
+          <w:p>
+            <w:pPr>
+              <w:pStyle w:val="Sinespaciado"/>
+              <w:jc w:val="both"/>
+              <w:rPr>
+                <w:sz w:val="24"/>
+                <w:lang w:val="es-MX"/>
+              </w:rPr>
+            </w:pPr>
+            <w:r>
+              <w:rPr>
+                <w:sz w:val="24"/>
+                <w:lang w:val="es-MX"/>
+              </w:rPr>
+              <w:t>Costos proyecto</w:t>
+            </w:r>
+          </w:p>
+        </w:tc>
+        <w:tc>
+          <w:tcPr>
+            <w:tcW w:w="5313" w:type="dxa"/>
+          </w:tcPr>
+          <w:p>
+            <w:pPr>
+              <w:pStyle w:val="Sinespaciado"/>
+              <w:jc w:val="both"/>
+              <w:rPr>
+                <w:b/>
+                <w:sz w:val="24"/>
+                <w:lang w:val="es-MX"/>
+              </w:rPr>
+            </w:pPr>
+            <w:hyperlink r:id="rId16" w:history="1">
+              <w:r>
+                <w:rPr>
+                  <w:rStyle w:val="Hipervnculo"/>
+                  <w:b/>
+                  <w:sz w:val="24"/>
+                  <w:lang w:val="es-419"/>
+                </w:rPr>
+                <w:t>ADSO_N_2617510_G2/</w:t>
+              </w:r>
+              <w:proofErr w:type="spellStart"/>
+              <w:r>
+                <w:rPr>
+                  <w:rStyle w:val="Hipervnculo"/>
+                  <w:b/>
+                  <w:sz w:val="24"/>
+                  <w:lang w:val="es-419"/>
+                </w:rPr>
+                <w:t>docs</w:t>
+              </w:r>
+              <w:proofErr w:type="spellEnd"/>
+              <w:r>
+                <w:rPr>
+                  <w:rStyle w:val="Hipervnculo"/>
+                  <w:b/>
+                  <w:sz w:val="24"/>
+                  <w:lang w:val="es-419"/>
+                </w:rPr>
+                <w:t xml:space="preserve">/trim9/Documentación APCR/Costos Proyecto APCR.xlsx at master · </w:t>
+              </w:r>
+              <w:proofErr w:type="spellStart"/>
+              <w:r>
+                <w:rPr>
+                  <w:rStyle w:val="Hipervnculo"/>
+                  <w:b/>
+                  <w:sz w:val="24"/>
+                  <w:lang w:val="es-419"/>
+                </w:rPr>
+                <w:t>cavillaz</w:t>
+              </w:r>
+              <w:proofErr w:type="spellEnd"/>
+              <w:r>
+                <w:rPr>
+                  <w:rStyle w:val="Hipervnculo"/>
+                  <w:b/>
+                  <w:sz w:val="24"/>
+                  <w:lang w:val="es-419"/>
+                </w:rPr>
+                <w:t>/ADSO_N_2617510_G2</w:t>
+              </w:r>
+            </w:hyperlink>
           </w:p>
         </w:tc>
       </w:tr>
       <w:tr>
         <w:tc>
           <w:tcPr>
-            <w:tcW w:w="4414" w:type="dxa"/>
-          </w:tcPr>
-          <w:p>
-            <w:pPr>
-              <w:pStyle w:val="Sinespaciado"/>
-              <w:jc w:val="both"/>
-              <w:rPr>
-                <w:sz w:val="24"/>
-                <w:lang w:val="es-MX"/>
-              </w:rPr>
-            </w:pPr>
-            <w:r>
-              <w:rPr>
-                <w:sz w:val="24"/>
-                <w:lang w:val="es-MX"/>
-              </w:rPr>
-              <w:t>Costos proyecto</w:t>
-            </w:r>
-          </w:p>
-        </w:tc>
-        <w:tc>
-          <w:tcPr>
-            <w:tcW w:w="4414" w:type="dxa"/>
-          </w:tcPr>
-          <w:p>
-            <w:pPr>
-              <w:pStyle w:val="Sinespaciado"/>
-              <w:jc w:val="both"/>
-              <w:rPr>
-                <w:b/>
-                <w:sz w:val="24"/>
-                <w:lang w:val="es-MX"/>
+            <w:tcW w:w="3515" w:type="dxa"/>
+          </w:tcPr>
+          <w:p>
+            <w:pPr>
+              <w:pStyle w:val="Sinespaciado"/>
+              <w:jc w:val="both"/>
+              <w:rPr>
+                <w:sz w:val="24"/>
+                <w:lang w:val="es-MX"/>
+              </w:rPr>
+            </w:pPr>
+            <w:r>
+              <w:rPr>
+                <w:sz w:val="24"/>
+                <w:lang w:val="es-MX"/>
+              </w:rPr>
+              <w:t>Diagrama de desplie</w:t>
+            </w:r>
+            <w:r>
+              <w:rPr>
+                <w:sz w:val="24"/>
+                <w:lang w:val="es-MX"/>
+              </w:rPr>
+              <w:t>gue</w:t>
+            </w:r>
+          </w:p>
+        </w:tc>
+        <w:tc>
+          <w:tcPr>
+            <w:tcW w:w="5313" w:type="dxa"/>
+          </w:tcPr>
+          <w:p>
+            <w:pPr>
+              <w:pStyle w:val="Sinespaciado"/>
+              <w:jc w:val="both"/>
+              <w:rPr>
+                <w:b/>
+                <w:sz w:val="24"/>
+                <w:lang w:val="es-419"/>
+              </w:rPr>
+            </w:pPr>
+            <w:hyperlink r:id="rId17" w:history="1">
+              <w:r>
+                <w:rPr>
+                  <w:rStyle w:val="Hipervnculo"/>
+                  <w:b/>
+                  <w:sz w:val="24"/>
+                  <w:lang w:val="es-419"/>
+                </w:rPr>
+                <w:t>ADSO_N_2617510_G2/</w:t>
+              </w:r>
+              <w:proofErr w:type="spellStart"/>
+              <w:r>
+                <w:rPr>
+                  <w:rStyle w:val="Hipervnculo"/>
+                  <w:b/>
+                  <w:sz w:val="24"/>
+                  <w:lang w:val="es-419"/>
+                </w:rPr>
+                <w:t>docs</w:t>
+              </w:r>
+              <w:proofErr w:type="spellEnd"/>
+              <w:r>
+                <w:rPr>
+                  <w:rStyle w:val="Hipervnculo"/>
+                  <w:b/>
+                  <w:sz w:val="24"/>
+                  <w:lang w:val="es-419"/>
+                </w:rPr>
+                <w:t xml:space="preserve">/trim9/Documentación APCR/Diagrama de despliegue APCR.png at master · </w:t>
+              </w:r>
+              <w:proofErr w:type="spellStart"/>
+              <w:r>
+                <w:rPr>
+                  <w:rStyle w:val="Hipervnculo"/>
+                  <w:b/>
+                  <w:sz w:val="24"/>
+                  <w:lang w:val="es-419"/>
+                </w:rPr>
+                <w:t>cavillaz</w:t>
+              </w:r>
+              <w:proofErr w:type="spellEnd"/>
+              <w:r>
+                <w:rPr>
+                  <w:rStyle w:val="Hipervnculo"/>
+                  <w:b/>
+                  <w:sz w:val="24"/>
+                  <w:lang w:val="es-419"/>
+                </w:rPr>
+                <w:t>/ADSO_N_2617510_G2</w:t>
+              </w:r>
+            </w:hyperlink>
+          </w:p>
+        </w:tc>
+      </w:tr>
+      <w:tr>
+        <w:tc>
+          <w:tcPr>
+            <w:tcW w:w="3515" w:type="dxa"/>
+          </w:tcPr>
+          <w:p>
+            <w:pPr>
+              <w:pStyle w:val="Sinespaciado"/>
+              <w:jc w:val="both"/>
+              <w:rPr>
+                <w:sz w:val="24"/>
+                <w:lang w:val="es-MX"/>
+              </w:rPr>
+            </w:pPr>
+            <w:r>
+              <w:rPr>
+                <w:sz w:val="24"/>
+                <w:lang w:val="es-MX"/>
+              </w:rPr>
+              <w:t>Manual del usuario</w:t>
+            </w:r>
+          </w:p>
+        </w:tc>
+        <w:tc>
+          <w:tcPr>
+            <w:tcW w:w="5313" w:type="dxa"/>
+          </w:tcPr>
+          <w:p>
+            <w:pPr>
+              <w:pStyle w:val="Sinespaciado"/>
+              <w:jc w:val="both"/>
+              <w:rPr>
+                <w:b/>
+                <w:sz w:val="24"/>
+                <w:lang w:val="es-419"/>
+              </w:rPr>
+            </w:pPr>
+            <w:hyperlink r:id="rId18" w:history="1">
+              <w:r>
+                <w:rPr>
+                  <w:rStyle w:val="Hipervnculo"/>
+                  <w:b/>
+                  <w:sz w:val="24"/>
+                  <w:lang w:val="es-419"/>
+                </w:rPr>
+                <w:t>ADSO_N_2617510_G2/</w:t>
+              </w:r>
+              <w:proofErr w:type="spellStart"/>
+              <w:r>
+                <w:rPr>
+                  <w:rStyle w:val="Hipervnculo"/>
+                  <w:b/>
+                  <w:sz w:val="24"/>
+                  <w:lang w:val="es-419"/>
+                </w:rPr>
+                <w:t>docs</w:t>
+              </w:r>
+              <w:proofErr w:type="spellEnd"/>
+              <w:r>
+                <w:rPr>
+                  <w:rStyle w:val="Hipervnculo"/>
+                  <w:b/>
+                  <w:sz w:val="24"/>
+                  <w:lang w:val="es-419"/>
+                </w:rPr>
+                <w:t xml:space="preserve">/trim9/Documentación APCR/MANUAL USO PÁGINA WEB APCR.docx at master · </w:t>
+              </w:r>
+              <w:proofErr w:type="spellStart"/>
+              <w:r>
+                <w:rPr>
+                  <w:rStyle w:val="Hipervnculo"/>
+                  <w:b/>
+                  <w:sz w:val="24"/>
+                  <w:lang w:val="es-419"/>
+                </w:rPr>
+                <w:t>cavillaz</w:t>
+              </w:r>
+              <w:proofErr w:type="spellEnd"/>
+              <w:r>
+                <w:rPr>
+                  <w:rStyle w:val="Hipervnculo"/>
+                  <w:b/>
+                  <w:sz w:val="24"/>
+                  <w:lang w:val="es-419"/>
+                </w:rPr>
+                <w:t>/ADSO_N_2617510_G2</w:t>
+              </w:r>
+            </w:hyperlink>
+          </w:p>
+        </w:tc>
+      </w:tr>
+      <w:tr>
+        <w:tc>
+          <w:tcPr>
+            <w:tcW w:w="3515" w:type="dxa"/>
+          </w:tcPr>
+          <w:p>
+            <w:pPr>
+              <w:pStyle w:val="Sinespaciado"/>
+              <w:jc w:val="both"/>
+              <w:rPr>
+                <w:sz w:val="24"/>
+                <w:lang w:val="es-MX"/>
+              </w:rPr>
+            </w:pPr>
+            <w:r>
+              <w:rPr>
+                <w:sz w:val="24"/>
+                <w:lang w:val="es-MX"/>
+              </w:rPr>
+              <w:t xml:space="preserve">Manual </w:t>
+            </w:r>
+            <w:proofErr w:type="spellStart"/>
+            <w:r>
+              <w:rPr>
+                <w:sz w:val="24"/>
+                <w:lang w:val="es-MX"/>
+              </w:rPr>
+              <w:t>Tecnico</w:t>
+            </w:r>
+            <w:proofErr w:type="spellEnd"/>
+          </w:p>
+        </w:tc>
+        <w:tc>
+          <w:tcPr>
+            <w:tcW w:w="5313" w:type="dxa"/>
+          </w:tcPr>
+          <w:p>
+            <w:pPr>
+              <w:pStyle w:val="Sinespaciado"/>
+              <w:jc w:val="both"/>
+              <w:rPr>
+                <w:b/>
+                <w:sz w:val="24"/>
+                <w:lang w:val="es-419"/>
+              </w:rPr>
+            </w:pPr>
+            <w:hyperlink r:id="rId19" w:history="1">
+              <w:r>
+                <w:rPr>
+                  <w:rStyle w:val="Hipervnculo"/>
+                  <w:b/>
+                  <w:sz w:val="24"/>
+                  <w:lang w:val="es-419"/>
+                </w:rPr>
+                <w:t>ADSO_N_2617510_G2/</w:t>
+              </w:r>
+              <w:proofErr w:type="spellStart"/>
+              <w:r>
+                <w:rPr>
+                  <w:rStyle w:val="Hipervnculo"/>
+                  <w:b/>
+                  <w:sz w:val="24"/>
+                  <w:lang w:val="es-419"/>
+                </w:rPr>
+                <w:t>docs</w:t>
+              </w:r>
+              <w:proofErr w:type="spellEnd"/>
+              <w:r>
+                <w:rPr>
+                  <w:rStyle w:val="Hipervnculo"/>
+                  <w:b/>
+                  <w:sz w:val="24"/>
+                  <w:lang w:val="es-419"/>
+                </w:rPr>
+                <w:t>/trim9/Documentación APCR/</w:t>
+              </w:r>
+              <w:proofErr w:type="spellStart"/>
+              <w:r>
+                <w:rPr>
+                  <w:rStyle w:val="Hipervnculo"/>
+                  <w:b/>
+                  <w:sz w:val="24"/>
+                  <w:lang w:val="es-419"/>
+                </w:rPr>
+                <w:t>Manual_tecnico_Dream_Me_local</w:t>
+              </w:r>
+              <w:proofErr w:type="spellEnd"/>
+              <w:r>
+                <w:rPr>
+                  <w:rStyle w:val="Hipervnculo"/>
+                  <w:b/>
+                  <w:sz w:val="24"/>
+                  <w:lang w:val="es-419"/>
+                </w:rPr>
+                <w:t xml:space="preserve"> (APCR)1.1.docx at master · </w:t>
+              </w:r>
+              <w:proofErr w:type="spellStart"/>
+              <w:r>
+                <w:rPr>
+                  <w:rStyle w:val="Hipervnculo"/>
+                  <w:b/>
+                  <w:sz w:val="24"/>
+                  <w:lang w:val="es-419"/>
+                </w:rPr>
+                <w:t>cavillaz</w:t>
+              </w:r>
+              <w:proofErr w:type="spellEnd"/>
+              <w:r>
+                <w:rPr>
+                  <w:rStyle w:val="Hipervnculo"/>
+                  <w:b/>
+                  <w:sz w:val="24"/>
+                  <w:lang w:val="es-419"/>
+                </w:rPr>
+                <w:t>/ADSO_N_2617510_G2</w:t>
+              </w:r>
+            </w:hyperlink>
+          </w:p>
+        </w:tc>
+      </w:tr>
+      <w:tr>
+        <w:tc>
+          <w:tcPr>
+            <w:tcW w:w="3515" w:type="dxa"/>
+          </w:tcPr>
+          <w:p>
+            <w:pPr>
+              <w:pStyle w:val="Sinespaciado"/>
+              <w:jc w:val="both"/>
+              <w:rPr>
+                <w:sz w:val="24"/>
+                <w:lang w:val="es-MX"/>
+              </w:rPr>
+            </w:pPr>
+            <w:r>
+              <w:rPr>
+                <w:sz w:val="24"/>
+                <w:lang w:val="es-MX"/>
+              </w:rPr>
+              <w:t>Manual de despliegue</w:t>
+            </w:r>
+          </w:p>
+        </w:tc>
+        <w:tc>
+          <w:tcPr>
+            <w:tcW w:w="5313" w:type="dxa"/>
+          </w:tcPr>
+          <w:p>
+            <w:pPr>
+              <w:pStyle w:val="Sinespaciado"/>
+              <w:jc w:val="both"/>
+              <w:rPr>
+                <w:b/>
+                <w:sz w:val="24"/>
+                <w:lang w:val="es-419"/>
               </w:rPr>
             </w:pPr>
           </w:p>
@@ -14453,7 +16017,6 @@
   <w:style w:type="character" w:default="1" w:styleId="Fuentedeprrafopredeter">
     <w:name w:val="Default Paragraph Font"/>
     <w:uiPriority w:val="1"/>
-    <w:semiHidden/>
     <w:unhideWhenUsed/>
   </w:style>
   <w:style w:type="table" w:default="1" w:styleId="Tablanormal">

</xml_diff>

<commit_message>
se agregan links de acceso
se agregan links de acceso al documento de calidad
</commit_message>
<xml_diff>
--- a/docs/trim9/Documentación APCR/Plan de Control de Calidad APCR.docx
+++ b/docs/trim9/Documentación APCR/Plan de Control de Calidad APCR.docx
@@ -15248,6 +15248,57 @@
                 <w:lang w:val="es-419"/>
               </w:rPr>
             </w:pPr>
+            <w:hyperlink r:id="rId20" w:history="1">
+              <w:r>
+                <w:rPr>
+                  <w:rStyle w:val="Hipervnculo"/>
+                  <w:b/>
+                  <w:sz w:val="24"/>
+                  <w:lang w:val="es-419"/>
+                </w:rPr>
+                <w:t>ADSO_N_2617510_G2/</w:t>
+              </w:r>
+              <w:proofErr w:type="spellStart"/>
+              <w:r>
+                <w:rPr>
+                  <w:rStyle w:val="Hipervnculo"/>
+                  <w:b/>
+                  <w:sz w:val="24"/>
+                  <w:lang w:val="es-419"/>
+                </w:rPr>
+                <w:t>docs</w:t>
+              </w:r>
+              <w:proofErr w:type="spellEnd"/>
+              <w:r>
+                <w:rPr>
+                  <w:rStyle w:val="Hipervnculo"/>
+                  <w:b/>
+                  <w:sz w:val="24"/>
+                  <w:lang w:val="es-419"/>
+                </w:rPr>
+                <w:t xml:space="preserve">/trim9/Documentación APCR/Documento de despliegue APCR.docx at master · </w:t>
+              </w:r>
+              <w:proofErr w:type="spellStart"/>
+              <w:r>
+                <w:rPr>
+                  <w:rStyle w:val="Hipervnculo"/>
+                  <w:b/>
+                  <w:sz w:val="24"/>
+                  <w:lang w:val="es-419"/>
+                </w:rPr>
+                <w:t>cavillaz</w:t>
+              </w:r>
+              <w:proofErr w:type="spellEnd"/>
+              <w:r>
+                <w:rPr>
+                  <w:rStyle w:val="Hipervnculo"/>
+                  <w:b/>
+                  <w:sz w:val="24"/>
+                  <w:lang w:val="es-419"/>
+                </w:rPr>
+                <w:t>/ADSO_N_2617510_G2</w:t>
+              </w:r>
+            </w:hyperlink>
           </w:p>
         </w:tc>
       </w:tr>

</xml_diff>